<commit_message>
added viewing report in docx file
</commit_message>
<xml_diff>
--- a/backend/static/documents/output.docx
+++ b/backend/static/documents/output.docx
@@ -4,18 +4,12 @@
   <w:body>
     <w:p>
       <w:pPr>
-        <w:pStyle w:val="Heading1"/>
+        <w:pStyle w:val="Title"/>
       </w:pPr>
       <w:r>
-        <w:t>Summary</w:t>
+        <w:t>Project Report</w:t>
       </w:r>
     </w:p>
-    <w:p>
-      <w:r>
-        <w:t>This experiment successfully produced risperidone microspheres and evaluated the influence of key manufacturing parameters on their formation. A central finding was that a hybrid setup, combining manual pumps with automated washing, yielded more consistent droplet sizes (standard deviation ~12 µm) compared to a fully automated platform (~21 µm). Results indicated that increasing the continuous flow rate from 15 mL/min to 30 mL/min effectively reduced mean droplet size, whereas a further increase to 45 mL/min produced negligible change. Membrane size alterations did not significantly affect droplet size or dispersity. The investigation concluded that the hybrid setup enhances droplet consistency and that adjusting flow rate is an effective method for controlling droplet size. Future work will focus on exploring the impact of hardening time on microsphere properties.</w:t>
-      </w:r>
-    </w:p>
-    <w:p/>
     <w:p>
       <w:pPr>
         <w:pStyle w:val="Heading1"/>
@@ -24,43 +18,41 @@
         <w:t>Introduction</w:t>
       </w:r>
     </w:p>
+    <w:p/>
     <w:p>
       <w:r>
-        <w:t>The development of pharmaceutical formulations requires a thorough evaluation of their physical properties, performance, and stability. This project was initiated to produce risperidone microspheres and systematically investigate how process parameters influence their final characteristics. The motivation was to generate microspheres of various sizes to assess the impact of size blending on drug release rates. The experiment attempted to control microsphere size and consistency by manipulating manufacturing variables, including the level of automation (a fully automated platform versus a hybrid setup), continuous flow rate, membrane size, and the duration of dilution and recirculation hardening times.</w:t>
-      </w:r>
-    </w:p>
-    <w:p/>
-    <w:p>
-      <w:pPr>
-        <w:pStyle w:val="Heading1"/>
-      </w:pPr>
-      <w:r>
-        <w:t>Objectives</w:t>
-      </w:r>
-    </w:p>
-    <w:p>
-      <w:r>
-        <w:t>The project had the following objectives:</w:t>
-      </w:r>
-    </w:p>
-    <w:p>
-      <w:r>
-        <w:t>1. To produce risperidone microspheres of various sizes using an automated platform.</w:t>
-      </w:r>
-    </w:p>
-    <w:p>
-      <w:r>
-        <w:t>2. To evaluate the effect of continuous flow rates (15, 30, and 45 mL/min) and membrane sizes (10x200 and 20x200) on microsphere size and consistency.</w:t>
-      </w:r>
-    </w:p>
-    <w:p>
-      <w:r>
-        <w:t>3. To compare the consistency of formulations produced by a fully automated setup versus a hybrid setup.</w:t>
-      </w:r>
-    </w:p>
-    <w:p>
-      <w:r>
-        <w:t>4. To investigate the effects of varying hardening times (6, 12, and 18 minutes) on microsphere formation.</w:t>
+        <w:t>Here are the three sections of the technical report, written based on the provided context.</w:t>
+        <w:br/>
+        <w:br/>
+        <w:t>### **Introduction**</w:t>
+        <w:br/>
+        <w:br/>
+        <w:t>Avobenzone is a UV blocker used in sunblock formulations, but its efficacy is limited by its instability and tendency to degrade upon exposure to UV radiation. Enhancing the photostability of avobenzone could prolong its protective effects and reduce the need for frequent reapplication of sunscreen products. This project was initiated to address the challenge of avobenzone's UV-induced degradation. The primary approach attempted was the encapsulation of avobenzone within poly(lactic-co-glycolic acid) (PLGA) microspheres. A series of experiments were conducted to prepare, characterize, and evaluate these microsphere formulations. The work involved foundational spectrophotometric analysis of avobenzone and octocrylene, preparation of microspheres with varying PLGA concentrations, and subsequent studies to assess drug loading, UV degradation protection, and drug release profiles.</w:t>
+        <w:br/>
+        <w:br/>
+        <w:t>### **Summary**</w:t>
+        <w:br/>
+        <w:br/>
+        <w:t>This project successfully evaluated the encapsulation of avobenzone in poly(lactic-co-glycolic acid) (PLGA) microspheres as a method to improve its stability against UV degradation. Spectrophotometric analysis established the maximum absorption peaks for avobenzone at 357 nm and octocrylene at 310 nm. Degradation studies confirmed that avobenzone degrades significantly under UV exposure, while octocrylene remains more stable. Various avobenzone-loaded PLGA microsphere formulations were prepared, achieving drug loading percentages between 41% and 49%. Key findings from UV exposure tests indicated that certain PLGA concentrations offered enhanced protection for avobenzone; specifically, formulations with 10% (AV15) and 20% (AV12) PLGA demonstrated the most promise in reducing degradation. Drug release studies showed that release profiles varied by formulation, with cumulative release over 56 hours reaching 74% for AV15 and 113% for AV10. The results suggest that PLGA microsphere encapsulation is a viable strategy for stabilizing avobenzone, with specific formulations identified for further optimization and analysis.</w:t>
+        <w:br/>
+        <w:br/>
+        <w:t>### **Objectives**</w:t>
+        <w:br/>
+        <w:br/>
+        <w:t>The specific objectives of this project were as follows:</w:t>
+        <w:br/>
+        <w:br/>
+        <w:t>1.  To determine the maximum absorption peaks of avobenzone and octocrylene in dimethyl sulfoxide (DMSO) and ethanol solvents.</w:t>
+        <w:br/>
+        <w:t>2.  To measure the degradation of avobenzone, both individually and in combination with octocrylene, after exposure to UV radiation.</w:t>
+        <w:br/>
+        <w:t>3.  To prepare avobenzone-loaded PLGA microsphere formulations with increasing concentrations of PLGA.</w:t>
+        <w:br/>
+        <w:t>4.  To evaluate the prepared microsphere formulations based on their microsphere yield and drug loading percentages.</w:t>
+        <w:br/>
+        <w:t>5.  To assess the protective effect of PLGA microsphere encapsulation on the stability of avobenzone when subjected to UV exposure.</w:t>
+        <w:br/>
+        <w:t>6.  To perform drug release studies to assess the amount and rate of avobenzone released from the microsphere formulations over time.</w:t>
       </w:r>
     </w:p>
     <w:p>
@@ -73,58 +65,123 @@
     </w:p>
     <w:p/>
     <w:p>
-      <w:pPr>
-        <w:pStyle w:val="Heading2"/>
-      </w:pPr>
       <w:r>
-        <w:t>Methodology</w:t>
-      </w:r>
-    </w:p>
-    <w:p/>
-    <w:p>
-      <w:pPr>
-        <w:pStyle w:val="Heading2"/>
-      </w:pPr>
-      <w:r>
-        <w:t>Microsphere Fabrication for Size Control</w:t>
-      </w:r>
-    </w:p>
-    <w:p>
-      <w:r>
-        <w:t>Risperidone microspheres were fabricated to investigate the effects of process parameters on particle size. Formulations were prepared in triplicate to ensure sufficient yield for analysis. Two distinct manufacturing configurations were evaluated: a fully automated platform and a hybrid system. The hybrid setup utilized manual axial flow (AXF) pumps for emulsification, followed by automated tangential flow filtration (TFF) for washing. Within each configuration, two process variables were systematically altered. The continuous phase flow rate was set to 15 mL/min, 30 mL/min, or 45 mL/min. Concurrently, two membrane sizes, 10x200 and 20x200, were used to modulate microsphere formation. The primary objective of this approach was to generate microspheres of varying sizes to assess their potential for creating blended samples with tailored release profiles.</w:t>
-      </w:r>
-    </w:p>
-    <w:p/>
-    <w:p>
-      <w:pPr>
-        <w:pStyle w:val="Heading2"/>
-      </w:pPr>
-      <w:r>
-        <w:t>Evaluation of Hardening Time</w:t>
-      </w:r>
-    </w:p>
-    <w:p>
-      <w:r>
-        <w:t>A separate experiment was conducted to determine the effect of hardening time on microsphere properties using the automated platform. A single risperidone formulation was prepared in triplicate for this study. The key variable was the time elapsed between the addition of the formulation to the beaker and the initiation of TFF recirculation, defined as the "hardening time." This duration was systematically increased across the triplicate runs, with hardening times of 6, 12, and 18 minutes being tested. This study aimed to understand the impact of dilution and recirculation timing on microspheres produced via the automated system.</w:t>
-      </w:r>
-    </w:p>
-    <w:p/>
-    <w:p>
-      <w:pPr>
-        <w:pStyle w:val="Heading2"/>
-      </w:pPr>
-      <w:r>
-        <w:t>Microsphere Size Characterization</w:t>
-      </w:r>
-    </w:p>
-    <w:p>
-      <w:r>
-        <w:t>Following fabrication, all microsphere samples were analyzed to determine their particle size characteristics. The key parameters measured for each sample were the mean and median droplet size, as well as the standard deviation of the size distribution, which served as a measure of sample dispersity `[FIGURE_1]`.</w:t>
-      </w:r>
-    </w:p>
-    <w:p>
-      <w:r>
-        <w:t>**Figure 1: Droplet size and distribution data for risperidone microspheres fabricated under varying process conditions.**</w:t>
+        <w:t>**Methodology**</w:t>
+        <w:br/>
+        <w:br/>
+        <w:t>### Materials</w:t>
+        <w:br/>
+        <w:t>The chemical compounds used in this study were avobenzone, octocrylene, and poly(D,L-lactide-co-glycolide) (PLGA; Viatel DLG 7502E, 75:25 lactide:glycolide, ester end-cap). Solvents included dimethyl sulfoxide (DMSO), ethanol, dichloromethane (DCM), and deionized water. General laboratory equipment consisted of an analytical balance, vortex mixer, timer, spatula, micropipettes with corresponding tips, and 1.5 mL and 2.0 mL centrifuge tubes. Sample incubations and measurements were performed using Costar 24-well plates and Greiner UV half-area 96-well plates.</w:t>
+        <w:br/>
+        <w:br/>
+        <w:t>### Preparation of Test Articles</w:t>
+        <w:br/>
+        <w:br/>
+        <w:t>#### Solutions of UV Filters</w:t>
+        <w:br/>
+        <w:t>Stock solutions of avobenzone (1 mg/mL) and octocrylene (1 mg/mL and 3 mg/mL) were prepared by dissolving the accurately weighed compounds in either DMSO or ethanol. For degradation studies, diluted solutions were prepared from these stocks. A 0.1 mg/mL avobenzone solution was prepared via a 1:10 dilution of the 1 mg/mL stock with DMSO. Similarly, a 0.3 mg/mL octocrylene solution was made by a 1:10 dilution of the 3 mg/mL stock with DMSO. Mixed solutions containing both avobenzone and octocrylene were prepared at concentrations of 0.5 mg/mL each, 0.1 mg/mL avobenzone with 0.3 mg/mL octocrylene, or 0.2 mg/mL each, by combining the appropriate stock solutions and diluting with DMSO.</w:t>
+        <w:br/>
+        <w:br/>
+        <w:t>#### Avobenzone-Loaded PLGA Microspheres</w:t>
+        <w:br/>
+        <w:t>Avobenzone-loaded microspheres were prepared to evaluate the protective effects of encapsulation. Multiple formulations, designated AV7 through AV16, were synthesized by dissolving avobenzone and PLGA polymer in dichloromethane (DCM). To investigate the impact of polymer concentration on drug stability, formulations were prepared with PLGA concentrations ranging from 52.5 mg/mL to 65 mg/mL, representing a 5% to 30% increase over a baseline concentration. The specific masses of avobenzone, PLGA, and the volume of DCM used for each formulation are detailed in [TABLE_1]. The resulting drug loading for the prepared microspheres ranged from approximately 41% to 49% (w/w).</w:t>
+        <w:br/>
+        <w:br/>
+        <w:t>**Table 1: Formulation parameters for the preparation of avobenzone-loaded PLGA microspheres.**</w:t>
+        <w:br/>
+        <w:br/>
+        <w:t>| Codename | Formulation Code | Dispersed Phase Drug (mg) | Dispersed Phase PLGA (mg) | Dispersed Phase Solvent | Dispersed Phase Solvent Volume (uL) |</w:t>
+        <w:br/>
+        <w:t>| :--- | :--- | :--- | :--- | :--- | :--- |</w:t>
+        <w:br/>
+        <w:t>| Ava | AV10 | 50.7 | 52.5 | DCM | 1000 |</w:t>
+        <w:br/>
+        <w:t>| Ava | AV11 | 50.7 | 55.0 | DCM | 1000 |</w:t>
+        <w:br/>
+        <w:t>| Ava | AV12 | 50.5 | 60.0 | DCM | 1000 |</w:t>
+        <w:br/>
+        <w:t>| Ava | AV13 | 50.8 | 65.0 | DCM | 1000 |</w:t>
+        <w:br/>
+        <w:t>| Ava | AV14 | 50.9 | 52.5 | DCM | 1000 |</w:t>
+        <w:br/>
+        <w:t>| Ava | AV15 | 50.6 | 55.0 | DCM | 1000 |</w:t>
+        <w:br/>
+        <w:t>| Ava | AV16 | 50.4 | 60.0 | DCM | 1000 |</w:t>
+        <w:br/>
+        <w:br/>
+        <w:t>### Spectroscopic Characterization and Degradation Analysis</w:t>
+        <w:br/>
+        <w:br/>
+        <w:t>#### Absorbance Scans and Wavelength Selection</w:t>
+        <w:br/>
+        <w:t>To determine the maximum absorbance wavelength (λmax) for the UV filters, initial spectroscopic scans were performed. Stock solutions of avobenzone and octocrylene were prepared in DMSO and ethanol, loaded into a 96-well plate, and serially diluted. The absorbance spectra were recorded from 230 nm to 425 nm using a Tecan Spectrophotometer. These scans confirmed that avobenzone has a λmax at 357 nm, while octocrylene has a λmax at 310 nm [FIGURE_1]. Based on these results and the experimental goals, a wavelength of 365 nm was selected for all subsequent degradation studies to specifically monitor avobenzone.</w:t>
+        <w:br/>
+        <w:br/>
+        <w:t>**Figure 1: Absorbance spectrum of serially diluted octocrylene in DMSO, showing a maximum absorption peak at 310 nm.**</w:t>
+        <w:br/>
+        <w:br/>
+        <w:t>#### UV-Induced Degradation Studies</w:t>
+        <w:br/>
+        <w:t>The photodegradation of avobenzone, both in solution and within microspheres, was assessed using three different UV radiation sources: natural sunlight, a 5.0 UVB lamp apparatus, and a Formlabs UV Cure Chamber. For each experiment, samples were aliquoted into the wells of a Costar 24-well plate. A corresponding control plate was prepared identically but was kept in a dark environment for the duration of the experiment to account for any degradation not induced by UV light.</w:t>
+        <w:br/>
+        <w:br/>
+        <w:t>For solution-based studies, 250 µL aliquots of the prepared UV filter solutions were exposed to a UV source. Absorbance measurements were taken at discrete timepoints, ranging from 10-minute intervals up to 150 minutes, or over longer periods up to 24 hours, to generate degradation profiles [TABLE_2] and [FIGURE_2].</w:t>
+        <w:br/>
+        <w:br/>
+        <w:t>**Table 2: Absorbance of 0.1 mg/mL avobenzone in DMSO at 365 nm following UV exposure in a Formlabs Cure Chamber at discrete timepoints, compared to a non-exposed control.**</w:t>
+        <w:br/>
+        <w:br/>
+        <w:t>| Minutes | Timepoint | UV Radiated 365nm Abs. | Control 365nm Abs. |</w:t>
+        <w:br/>
+        <w:t>| :--- | :--- | :--- | :--- |</w:t>
+        <w:br/>
+        <w:t>| 0 | To | 12.0870 | 12.2270 |</w:t>
+        <w:br/>
+        <w:t>| 10 | T1 | 5.4360 | 12.1930 |</w:t>
+        <w:br/>
+        <w:t>| 20 | T2 | 3.6020 | 11.9470 |</w:t>
+        <w:br/>
+        <w:t>| 30 | T3 | 8.5160 | 11.7160 |</w:t>
+        <w:br/>
+        <w:t>| 40 | T4 | 5.2810 | 11.5370 |</w:t>
+        <w:br/>
+        <w:t>| 50 | T5 | 4.6700 | 11.4930 |</w:t>
+        <w:br/>
+        <w:t>| 60 | T6 | 5.0220 | 11.5070 |</w:t>
+        <w:br/>
+        <w:t>| 70 | T7 | 4.8260 | 11.3850 |</w:t>
+        <w:br/>
+        <w:t>| 80 | T8 | 4.9940 | 11.2630 |</w:t>
+        <w:br/>
+        <w:br/>
+        <w:t>**Figure 2: Degradation profile of UV-exposed avobenzone solution and an avobenzone-octocrylene mixture in DMSO.**</w:t>
+        <w:br/>
+        <w:br/>
+        <w:t>For microsphere degradation studies, a pre-weighed mass of a specific formulation (e.g., 2.5 mg to 5.0 mg) was placed into each well prior to UV exposure [TABLE_3]. After the designated exposure time, the microspheres were recovered by rinsing the well with 2 mL of deionized water into a centrifuge tube. The suspension was centrifuged at 15,000 rcf for 10 minutes to pellet the microspheres. The aqueous supernatant was decanted, and the pellet was fully dissolved in a known volume of DMSO to achieve a target concentration suitable for spectrophotometric analysis. The resulting degradation profiles were plotted to assess the protective effect of the microsphere encapsulation [FIGURE_3].</w:t>
+        <w:br/>
+        <w:br/>
+        <w:t>**Table 3: Experimental design for the UV degradation study of avobenzone-loaded microspheres with varying PLGA concentrations.**</w:t>
+        <w:br/>
+        <w:br/>
+        <w:t>| Formulation # | PLGA [C] Increase | Drug Loading % | Mass per well | Timepoints |</w:t>
+        <w:br/>
+        <w:t>| :--- | :--- | :--- | :--- | :--- |</w:t>
+        <w:br/>
+        <w:t>| AV14 | +5% | 43.02% | 2.5 mgs/well | 0, 10, 20, 30, 40, 50 min |</w:t>
+        <w:br/>
+        <w:t>| AV15 | +10% | 41.93% | 5 mgs/well | 0, 10, 20, 30, 40, 50 min |</w:t>
+        <w:br/>
+        <w:t>| AV12 | +20% | 41.39% | 2.5 mgs/well | 0, 10, 20, 30, 40, 50 min |</w:t>
+        <w:br/>
+        <w:t>| AV13 | +30% | 42.71% | 5 mgs/well | 0, 10, 20, 30, 40, 50 min |</w:t>
+        <w:br/>
+        <w:br/>
+        <w:t>**Figure 3: Degradation profile of avobenzone-loaded microspheres with increased PLGA concentration following UV exposure.**</w:t>
+        <w:br/>
+        <w:br/>
+        <w:t>#### Quantitative Spectrophotometric Measurement</w:t>
+        <w:br/>
+        <w:t>Quantitative analysis of avobenzone degradation was performed using a Nanodrop OneC Microspectrophotometer. Prior to each measurement series, the instrument was blanked using DMSO. For each sample, a 2 µL aliquot of the solution was pipetted onto the lower measurement pedestal, and the absorbance at 365 nm was recorded. This technique was chosen for its consistency and small sample volume requirement, allowing for repeated measurements from the same well over the experimental time course.</w:t>
       </w:r>
     </w:p>
     <w:p>
@@ -138,86 +195,318 @@
     <w:p/>
     <w:p>
       <w:r>
-        <w:t>**Results**</w:t>
-      </w:r>
-    </w:p>
-    <w:p/>
-    <w:p>
-      <w:pPr>
-        <w:pStyle w:val="Heading2"/>
-      </w:pPr>
-      <w:r>
-        <w:t>Effect of Manufacturing Parameters on Droplet and Microsphere Characteristics</w:t>
-      </w:r>
-    </w:p>
-    <w:p/>
-    <w:p>
-      <w:r>
-        <w:t>The impact of different manufacturing parameters on risperidone microsphere formation was evaluated by measuring droplet size and distribution. Two primary manufacturing setups were compared: a fully automated platform ("autobuild") and a hybrid process involving manual AXF pumps followed by automated TFF washing ("hybrid"). The hybrid build setup produced formulations with greater droplet size consistency, exhibiting a standard deviation (SD) of approximately 12 µm, compared to approximately 21 µm for the autobuild platform. The mean droplet sizes within triplicate batches were also more tightly grouped in the hybrid builds.</w:t>
-      </w:r>
-    </w:p>
-    <w:p/>
-    <w:p>
-      <w:r>
-        <w:t>The influence of the continuous phase flow rate was tested at 15, 30, and 45 mL/min. For both build setups, increasing the flow rate resulted in a decrease in the mean and median droplet size and a reduction in the size distribution SD. A pronounced drop in size and SD was observed when the flow rate was increased from 15 mL/min to 30 mL/min, while the change from 30 mL/min to 45 mL/min was less substantial. Representative images of the initial emulsion droplets are shown in `[FIGURE 1]`. Several formulations (RI43, RI44, RI45) were observed to form a slurry.</w:t>
-      </w:r>
-    </w:p>
-    <w:p/>
-    <w:p>
-      <w:r>
-        <w:t>**Figure 1: Representative microscopy images of risperidone emulsion droplets (e.g., RI25-RI38) formed under varied process conditions. Samples RI43, RI44, and RI45 were noted as having a slurry-like appearance.**</w:t>
-      </w:r>
-    </w:p>
-    <w:p/>
-    <w:p>
-      <w:r>
-        <w:t>The effect of membrane size was assessed using both 10x200 and 20x200 membranes. No significant, consistent change in droplet size or dispersity was observed when changing the membrane size. Within the autobuild formulations, the 10x200 membrane produced droplets with a lower SD at slower speeds but a higher SD at faster speeds. In the hybrid setup, the 10x200 membrane yielded comparable or slightly higher SDs and a larger average droplet size than the 20x200 membrane. The morphology of the final, post-lyophilization particles is shown in `[FIGURE 2]`.</w:t>
-      </w:r>
-    </w:p>
-    <w:p/>
-    <w:p>
-      <w:r>
-        <w:t>**Figure 2: Representative images of risperidone microspheres post-lyophilization (e.g., RI25_PL-RI38_PL), showing the final particle morphology.**</w:t>
-      </w:r>
-    </w:p>
-    <w:p/>
-    <w:p>
-      <w:pPr>
-        <w:pStyle w:val="Heading2"/>
-      </w:pPr>
-      <w:r>
-        <w:t>Most Impactful Features</w:t>
-      </w:r>
-    </w:p>
-    <w:p/>
-    <w:p>
-      <w:r>
-        <w:t>*   **Build Setup** — The hybrid process produced more uniform droplets (SD ~12 µm) compared to the fully automated process (SD ~21 µm), indicating that the manual AXF step allowed for more controlled emulsification.</w:t>
-      </w:r>
-    </w:p>
-    <w:p>
-      <w:r>
-        <w:t>*   **Continuous Phase Flow Rate** — Increasing the flow rate from 15 to 45 mL/min decreased the mean droplet size and narrowed the size distribution. Higher shear forces generated at increased flow rates result in the formation of smaller droplets.</w:t>
-      </w:r>
-    </w:p>
-    <w:p>
-      <w:r>
-        <w:t>*   **Membrane Size** — Altering the membrane size from 20x200 to 10x200 did not produce a meaningful or predictable impact on droplet size or dispersity, suggesting that flow rate was the dominant parameter for size control in this system.</w:t>
-      </w:r>
-    </w:p>
-    <w:p/>
-    <w:p>
-      <w:pPr>
-        <w:pStyle w:val="Heading2"/>
-      </w:pPr>
-      <w:r>
-        <w:t>Evaluation of Microsphere Hardening Time</w:t>
-      </w:r>
-    </w:p>
-    <w:p/>
-    <w:p>
-      <w:r>
-        <w:t>An experiment was conducted on the automated platform to assess the effect of hardening time on microsphere properties. Using a consistent formulation prepared in triplicate, the time between the initial formulation addition and the start of TFF recirculation was varied at 6, 12, and 18 minutes. The results for these experimental cohorts were not available for this report.</w:t>
+        <w:t>### **Results**</w:t>
+        <w:br/>
+        <w:br/>
+        <w:t>### Spectroscopic Characterization of Avobenzone and Octocrylene</w:t>
+        <w:br/>
+        <w:br/>
+        <w:t>To establish a baseline for quantitative analysis, the absorbance spectra of avobenzone and octocrylene were measured individually and as a mixture in both dimethyl sulfoxide (DMSO) and ethanol. Spectrophotometric scans were conducted from 230 nm to 425 nm. In DMSO, octocrylene exhibited a maximum absorption peak (λ_max) at 310 nm [FIGURE 1]. In ethanol, the octocrylene λ_max was also observed at 310 nm [FIGURE 2].</w:t>
+        <w:br/>
+        <w:br/>
+        <w:t>**Figure 1: Absorbance spectrum of octocrylene in DMSO.**</w:t>
+        <w:br/>
+        <w:t>**Figure 2: Absorbance spectrum of octocrylene in ethanol.**</w:t>
+        <w:br/>
+        <w:br/>
+        <w:t>Avobenzone showed a distinct λ_max at 357 nm in both DMSO and ethanol solvents [FIGURE 3, FIGURE 4]. When combined in a 1:1 mixture (0.5 mg/mL each) in DMSO, the resulting spectrum showed two distinct peaks corresponding to the individual components, with the avobenzone peak at 357 nm being more prominent [FIGURE 5]. A similar spectral profile was observed for the mixture in ethanol [FIGURE 6]. The spectra indicated a region of overlap between the decreasing shoulder of the octocrylene peak and the increasing shoulder of the avobenzone peak.</w:t>
+        <w:br/>
+        <w:br/>
+        <w:t>**Figure 3: Absorbance spectrum of avobenzone in DMSO.**</w:t>
+        <w:br/>
+        <w:t>**Figure 4: Absorbance spectrum of avobenzone in ethanol.**</w:t>
+        <w:br/>
+        <w:t>**Figure 5: Absorbance spectrum of a mixture of avobenzone and octocrylene in DMSO.**</w:t>
+        <w:br/>
+        <w:t>**Figure 6: Absorbance spectrum of a mixture of avobenzone and octocrylene in ethanol.**</w:t>
+        <w:br/>
+        <w:br/>
+        <w:t>### Microsphere Formulation and Characterization</w:t>
+        <w:br/>
+        <w:br/>
+        <w:t>A series of avobenzone-loaded microsphere (AV) formulations were prepared using poly(lactic-co-glycolic acid) (PLGA) with varying polymer concentrations relative to a baseline of 50 mg/mL. The formulations were coded AV10 through AV16. The resulting microsphere yield and drug loading percentages were quantified [TABLE 1]. The percent yield of microspheres ranged from 2.91% for formulation AV10 to 45.22% for AV15. The measured drug loading (w/w) was consistent across formulations, ranging from 41.39% (AV12) to 48.79% (AV16).</w:t>
+        <w:br/>
+        <w:br/>
+        <w:t>**Table 1: Formulation characteristics of avobenzone-loaded PLGA microspheres.**</w:t>
+        <w:br/>
+        <w:t>| Formulation Code | Microsphere Yield (mg) | Theoretical Max Yield (mg) | Percent Yield | Drug Loading % (w/w) | Theoretical Max Drug Loading % |</w:t>
+        <w:br/>
+        <w:t>| :--- | :--- | :--- | :--- | :--- | :--- |</w:t>
+        <w:br/>
+        <w:t>| AV10 | 3.0 | 103.2 | 2.91% | 48.37% | 49.13% |</w:t>
+        <w:br/>
+        <w:t>| AV11 | 18.0 | 105.7 | 17.03% | 47.02% | 47.97% |</w:t>
+        <w:br/>
+        <w:t>| AV12 | 26.9 | 110.5 | 24.34% | 41.39% | 45.70% |</w:t>
+        <w:br/>
+        <w:t>| AV13 | 43.2 | 115.8 | 37.31% | 42.71% | 43.87% |</w:t>
+        <w:br/>
+        <w:t>| AV14 | 21.4 | 103.4 | 20.70% | 43.02% | 49.23% |</w:t>
+        <w:br/>
+        <w:t>| AV15 | 47.8 | 105.6 | 45.22% | 41.93% | 47.92% |</w:t>
+        <w:br/>
+        <w:t>| AV16 | 40.1 | 110.4 | 36.33% | 48.79% | 45.65% |</w:t>
+        <w:br/>
+        <w:br/>
+        <w:t>### Photodegradation of Free Avobenzone and Octocrylene under UV Exposure</w:t>
+        <w:br/>
+        <w:br/>
+        <w:t>The photodegradation of unencapsulated avobenzone and octocrylene was evaluated using different UV sources. In an initial experiment, solutions of 0.2 mg/mL avobenzone, 0.2 mg/mL octocrylene, and a mixture of both were exposed to a 5.0 UVB lamp for up to 180 minutes. The absorbance of avobenzone at 365 nm showed a gradual decrease from an initial value of 23.146 to 18.380 after 180 minutes [TABLE 2, FIGURE 7]. The absorbance of octocrylene and the avobenzone-octocrylene mixture showed similar slow degradation profiles over the same period.</w:t>
+        <w:br/>
+        <w:br/>
+        <w:t>**Table 2: Absorbance at 365 nm of solutions exposed to a UVB lamp over 180 minutes.**</w:t>
+        <w:br/>
+        <w:t>| Standard Solutions | Concentration (mg/mL) | 0 Minutes | 30 Minutes | 60 Minutes | 90 Minutes | 120 Minutes | 180 Minutes |</w:t>
+        <w:br/>
+        <w:t>| :--- | :--- | :--- | :--- | :--- | :--- | :--- | :--- |</w:t>
+        <w:br/>
+        <w:t>| Avobenzone in DMSO | 0.2 | 23.146 | 21.049 | 20.412 | 19.528 | 18.980 | 18.380 |</w:t>
+        <w:br/>
+        <w:t>| Octocrylene in DMSO | 0.2 | 0.818 | 0.756 | 0.666 | 0.702 | 0.712 | 0.739 |</w:t>
+        <w:br/>
+        <w:t>| Avo/Octo in DMSO | 0.2 | 23.700 | 22.063 | 21.550 | 20.069 | 19.764 | 19.033 |</w:t>
+        <w:br/>
+        <w:br/>
+        <w:t>**Figure 7: Degradation profiles of avobenzone, octocrylene, and a mixture under UVB lamp exposure.**</w:t>
+        <w:br/>
+        <w:br/>
+        <w:t>Subsequent experiments utilized a Formlabs UV Cure Chamber as the radiation source. A 0.1 mg/mL solution of avobenzone exposed for 150 minutes showed a rapid decrease in absorbance at 365 nm from 11.776 at T0 to a minimum of 1.213 at 60 minutes (an 89.7% decrease) [TABLE 3, FIGURE 8]. After 60 minutes, the absorbance began to increase, reaching 3.679 by 150 minutes. The non-irradiated control sample showed only a slight, gradual decrease in absorbance over the same period.</w:t>
+        <w:br/>
+        <w:br/>
+        <w:t>**Table 3: Absorbance at 365 nm of 0.1 mg/mL avobenzone solution with and without UV exposure in a Formlabs chamber over 150 minutes.**</w:t>
+        <w:br/>
+        <w:t>| Timepoint (Minutes) | UV Radiated Abs. | Non-UV Radiated Abs. |</w:t>
+        <w:br/>
+        <w:t>| :--- | :--- | :--- |</w:t>
+        <w:br/>
+        <w:t>| 0 | 11.776 | 11.5900 |</w:t>
+        <w:br/>
+        <w:t>| 15 | 4.106 | 11.1090 |</w:t>
+        <w:br/>
+        <w:t>| 30 | 2.527 | 10.9780 |</w:t>
+        <w:br/>
+        <w:t>| 45 | 1.783 | 10.8930 |</w:t>
+        <w:br/>
+        <w:t>| 60 | 1.213 | 10.7910 |</w:t>
+        <w:br/>
+        <w:t>| 75 | 1.962 | 10.6940 |</w:t>
+        <w:br/>
+        <w:t>| 90 | 1.945 | 10.7150 |</w:t>
+        <w:br/>
+        <w:t>| 105 | 2.265 | 10.5300 |</w:t>
+        <w:br/>
+        <w:t>| 120 | 2.354 | 10.8100 |</w:t>
+        <w:br/>
+        <w:t>| 135 | 2.762 | 10.6240 |</w:t>
+        <w:br/>
+        <w:t>| 150 | 3.679 | 10.4750 |</w:t>
+        <w:br/>
+        <w:br/>
+        <w:t>**Figure 8: Absorbance at 365 nm of 0.1 mg/mL avobenzone solution over 150 minutes with (blue) and without (orange) UV exposure in a Formlabs chamber.**</w:t>
+        <w:br/>
+        <w:br/>
+        <w:t>A follow-up 80-minute exposure study was conducted on avobenzone (0.1 mg/mL), octocrylene (0.3 mg/mL), and a 1:3 mixture. The avobenzone solution absorbance decreased from 12.087 to a minimum of 3.602 at 20 minutes before fluctuating and rising to 4.994 at 80 minutes [TABLE 4, FIGURE 9]. The octocrylene solution absorbance remained stable throughout the exposure period [TABLE 5]. The avobenzone-octocrylene mixture showed a 75.4% decrease in absorbance, from 1.332 at T0 to a minimum of 0.328 at 50 minutes [TABLE 6, FIGURE 10].</w:t>
+        <w:br/>
+        <w:br/>
+        <w:t>**Table 4: Absorbance at 365 nm of 0.1 mg/mL avobenzone solution with and without UV exposure over 80 minutes.**</w:t>
+        <w:br/>
+        <w:t>| Timepoint (Minutes) | UV Radiated Abs. | Non-UV Radiated Abs. |</w:t>
+        <w:br/>
+        <w:t>| :--- | :--- | :--- |</w:t>
+        <w:br/>
+        <w:t>| 0 | 12.0870 | 12.2270 |</w:t>
+        <w:br/>
+        <w:t>| 10 | 5.4360 | 12.1930 |</w:t>
+        <w:br/>
+        <w:t>| 20 | 3.6020 | 11.9470 |</w:t>
+        <w:br/>
+        <w:t>| 30 | 8.5160 | 11.7160 |</w:t>
+        <w:br/>
+        <w:t>| 40 | 5.2810 | 11.5370 |</w:t>
+        <w:br/>
+        <w:t>| 50 | 4.6700 | 11.4930 |</w:t>
+        <w:br/>
+        <w:t>| 60 | 5.0220 | 11.5070 |</w:t>
+        <w:br/>
+        <w:t>| 70 | 4.8260 | 11.3850 |</w:t>
+        <w:br/>
+        <w:t>| 80 | 4.9940 | 11.2630 |</w:t>
+        <w:br/>
+        <w:br/>
+        <w:t>**Table 5: Absorbance at 365 nm of 0.3 mg/mL octocrylene solution with and without UV exposure over 80 minutes.**</w:t>
+        <w:br/>
+        <w:t>| Timepoint (Minutes) | UV Radiated Abs. | Non-UV Radiated Abs. |</w:t>
+        <w:br/>
+        <w:t>| :--- | :--- | :--- |</w:t>
+        <w:br/>
+        <w:t>| 0 | 0.7290 | 0.7990 |</w:t>
+        <w:br/>
+        <w:t>| 10 | 0.8060 | 0.8680 |</w:t>
+        <w:br/>
+        <w:t>| 20 | 0.8230 | 0.8220 |</w:t>
+        <w:br/>
+        <w:t>| 30 | 0.8090 | 0.8160 |</w:t>
+        <w:br/>
+        <w:t>| 40 | 0.7000 | 0.8260 |</w:t>
+        <w:br/>
+        <w:t>| 50 | 0.8150 | 0.8680 |</w:t>
+        <w:br/>
+        <w:t>| 60 | 0.8320 | 0.8290 |</w:t>
+        <w:br/>
+        <w:t>| 70 | 0.7950 | 0.8440 |</w:t>
+        <w:br/>
+        <w:t>| 80 | 0.7850 | 0.8090 |</w:t>
+        <w:br/>
+        <w:br/>
+        <w:t>**Table 6: Absorbance at 365 nm of an avobenzone-octocrylene mixture with and without UV exposure over 80 minutes.**</w:t>
+        <w:br/>
+        <w:t>| Timepoint (Minutes) | UV Radiated Abs. | Non-UV Radiated Abs. |</w:t>
+        <w:br/>
+        <w:t>| :--- | :--- | :--- |</w:t>
+        <w:br/>
+        <w:t>| 0 | 1.3320 | 1.3200 |</w:t>
+        <w:br/>
+        <w:t>| 10 | 0.4510 | 1.3820 |</w:t>
+        <w:br/>
+        <w:t>| 20 | 0.6410 | 1.3660 |</w:t>
+        <w:br/>
+        <w:t>| 30 | 0.6250 | 1.0320 |</w:t>
+        <w:br/>
+        <w:t>| 40 | 0.3560 | 1.3140 |</w:t>
+        <w:br/>
+        <w:t>| 50 | 0.3280 | 1.2690 |</w:t>
+        <w:br/>
+        <w:t>| 60 | 0.3310 | 1.2870 |</w:t>
+        <w:br/>
+        <w:t>| 70 | 0.3320 | 1.3210 |</w:t>
+        <w:br/>
+        <w:t>| 80 | 0.3640 | 1.3050 |</w:t>
+        <w:br/>
+        <w:br/>
+        <w:t>**Figure 9: Absorbance at 365 nm of UV-exposed avobenzone, octocrylene, and mixture solutions over 80 minutes.**</w:t>
+        <w:br/>
+        <w:t>**Figure 10: Absorbance at 365 nm of UV-exposed avobenzone and avobenzone-octocrylene mixture solutions over 80 minutes.**</w:t>
+        <w:br/>
+        <w:br/>
+        <w:t>### Photoprotective Effect of PLGA Microsphere Encapsulation</w:t>
+        <w:br/>
+        <w:br/>
+        <w:t>The ability of PLGA microspheres to protect avobenzone from photodegradation was assessed. In an initial 45-minute UV exposure experiment, free avobenzone (0.1 mg/mL) absorbance at 365 nm decreased to 12.7% of its initial value [TABLE 7]. In contrast, avobenzone encapsulated in AV9 microspheres retained 67.6% of its initial absorbance under the same conditions [TABLE 8, FIGURE 11, FIGURE 12].</w:t>
+        <w:br/>
+        <w:br/>
+        <w:t>**Table 7: Absorbance of 0.1 mg/mL free avobenzone solution exposed to UV over 45 minutes.**</w:t>
+        <w:br/>
+        <w:t>| Timepoint (Minutes) | 365 nm Abs. | Abs. % |</w:t>
+        <w:br/>
+        <w:t>| :--- | :--- | :--- |</w:t>
+        <w:br/>
+        <w:t>| 0 | 9.879 | 100.0 |</w:t>
+        <w:br/>
+        <w:t>| 15 | 2.242 | 22.7 |</w:t>
+        <w:br/>
+        <w:t>| 30 | 1.404 | 14.2 |</w:t>
+        <w:br/>
+        <w:t>| 45 | 1.252 | 12.7 |</w:t>
+        <w:br/>
+        <w:br/>
+        <w:t>**Table 8: Absorbance of encapsulated avobenzone in AV9 microspheres exposed to UV over 45 minutes.**</w:t>
+        <w:br/>
+        <w:t>| Timepoint (Minutes) | 365 nm Abs. | Abs. % |</w:t>
+        <w:br/>
+        <w:t>| :--- | :--- | :--- |</w:t>
+        <w:br/>
+        <w:t>| 0 | 5.202 | 100.0 |</w:t>
+        <w:br/>
+        <w:t>| 15 | 2.608 | 50.1 |</w:t>
+        <w:br/>
+        <w:t>| 30 | 3.211 | 61.7 |</w:t>
+        <w:br/>
+        <w:t>| 45 | 3.518 | 67.6 |</w:t>
+        <w:br/>
+        <w:br/>
+        <w:t>**Figure 11: Percent absorbance remaining for free 0.1 mg/mL avobenzone solution after UV exposure.**</w:t>
+        <w:br/>
+        <w:t>**Figure 12: Percent absorbance remaining for avobenzone encapsulated in AV9 microspheres after UV exposure.**</w:t>
+        <w:br/>
+        <w:br/>
+        <w:t>The effect of PLGA concentration on photoprotection was further investigated using formulations AV12 (+20% PLGA), AV13 (+30% PLGA), AV14 (+5% PLGA), and AV15 (+10% PLGA). Samples were exposed to UV radiation for up to 50 minutes, and absorbance was measured at 365 nm [TABLE 9, FIGURE 13]. Formulations AV15 and AV12 showed the highest stability, with absorbance values remaining relatively constant or increasing slightly through the 20-minute timepoint. In contrast, formulation AV13 (+30% PLGA) showed a rapid decline in absorbance from 2.175 at T0 to 0.226 at 20 minutes. Formulation AV14 (+5% PLGA) also showed a decrease in absorbance from 1.978 at T0 to 1.551 at 20 minutes.</w:t>
+        <w:br/>
+        <w:br/>
+        <w:t>**Table 9: Absorbance at 365 nm for avobenzone-loaded microspheres with varying PLGA concentrations after UV exposure.**</w:t>
+        <w:br/>
+        <w:t>| Timepoint (Minutes) | AV14 (+5% PLGA) Abs. | AV15 (+10% PLGA) Abs. | AV12 (+20% PLGA) Abs. | AV13 (+30% PLGA) Abs. |</w:t>
+        <w:br/>
+        <w:t>| :--- | :--- | :--- | :--- | :--- |</w:t>
+        <w:br/>
+        <w:t>| 0 | 1.978 | 1.889 | 1.189 | 2.175 |</w:t>
+        <w:br/>
+        <w:t>| 10 | 1.640 | 1.991 | 1.041 | 1.112 |</w:t>
+        <w:br/>
+        <w:t>| 20 | 1.551 | 1.935 | 1.167 | 0.226 |</w:t>
+        <w:br/>
+        <w:t>| 30 | 2.044 | 1.134 | 0.316 | 1.658 |</w:t>
+        <w:br/>
+        <w:t>| 40 | 1.590 | 2.406 | 0.759 | 2.423 |</w:t>
+        <w:br/>
+        <w:t>| 50 | 1.631 | 1.624 | 0.045 | 3.478 |</w:t>
+        <w:br/>
+        <w:br/>
+        <w:t>**Figure 13: Degradation profiles of avobenzone-loaded microspheres with increased PLGA concentrations.**</w:t>
+        <w:br/>
+        <w:br/>
+        <w:t>#### Most Impactful Features</w:t>
+        <w:br/>
+        <w:t>*   **PLGA Concentration (+10% and +20%)** — Reduced initial photodegradation. Formulations AV15 and AV12 maintained higher absorbance values for up to 20 minutes compared to the +5% and +30% formulations.</w:t>
+        <w:br/>
+        <w:t>*   **PLGA Concentration (+30%)** — Increased photodegradation. Formulation AV13 showed a rapid decrease in absorbance, dropping from 2.175 to 0.226 within 20 minutes.</w:t>
+        <w:br/>
+        <w:br/>
+        <w:t>### In Vitro Drug Release from Avobenzone-Loaded Microspheres</w:t>
+        <w:br/>
+        <w:br/>
+        <w:t>The in vitro release of avobenzone from microsphere formulations AV10 and AV15 was monitored over a 56-hour period. The percent of drug released at each timepoint and the cumulative release were calculated [TABLE 10, FIGURE 14, FIGURE 15]. Formulation AV10 exhibited an initial burst release of 12% at T0, followed by sustained release, reaching a cumulative release of 113% by 56 hours. Formulation AV15 showed a similar initial burst of 14% but had a slower overall release profile, reaching a cumulative release of 74% at the 56-hour timepoint.</w:t>
+        <w:br/>
+        <w:br/>
+        <w:t>**Table 10: Cumulative percent release of avobenzone from AV10 and AV15 microspheres over 56 hours.**</w:t>
+        <w:br/>
+        <w:t>| Timepoint (Hours) | AV10 Cumulative Drug Released % | AV15 Cumulative Drug Released % |</w:t>
+        <w:br/>
+        <w:t>| :--- | :--- | :--- |</w:t>
+        <w:br/>
+        <w:t>| 0 | 12% | 14% |</w:t>
+        <w:br/>
+        <w:t>| 2 | 27% | 16% |</w:t>
+        <w:br/>
+        <w:t>| 4 | 36% | 21% |</w:t>
+        <w:br/>
+        <w:t>| 6 | 49% | 26% |</w:t>
+        <w:br/>
+        <w:t>| 8 | 58% | 28% |</w:t>
+        <w:br/>
+        <w:t>| 24 | 58% | 28% |</w:t>
+        <w:br/>
+        <w:t>| 26 | 74% | 40% |</w:t>
+        <w:br/>
+        <w:t>| 28 | 74% | 44% |</w:t>
+        <w:br/>
+        <w:t>| 30 | 86% | 51% |</w:t>
+        <w:br/>
+        <w:t>| 32 | 86% | 51% |</w:t>
+        <w:br/>
+        <w:t>| 48 | 86% | 59% |</w:t>
+        <w:br/>
+        <w:t>| 50 | 90% | 59% |</w:t>
+        <w:br/>
+        <w:t>| 52 | 102% | 63% |</w:t>
+        <w:br/>
+        <w:t>| 54 | 106% | 72% |</w:t>
+        <w:br/>
+        <w:t>| 56 | 113% | 74% |</w:t>
+        <w:br/>
+        <w:br/>
+        <w:t>**Figure 14: Percent of avobenzone released from AV10 and AV15 microspheres at each timepoint over 56 hours.**</w:t>
+        <w:br/>
+        <w:t>**Figure 15: Cumulative percent of avobenzone released from AV10 and AV15 microspheres over 56 hours.**</w:t>
       </w:r>
     </w:p>
     <w:p>
@@ -231,7 +520,13 @@
     <w:p/>
     <w:p>
       <w:r>
-        <w:t>This study successfully demonstrated that risperidone microsphere size can be controlled by modulating specific process parameters. The primary finding is that increasing the continuous phase flow rate effectively reduces the average and median droplet size. This effect was most pronounced when increasing the rate from 15 mL/min to 30 mL/min, with diminishing returns observed at 45 mL/min. Furthermore, a hybrid manufacturing setup, utilizing manual AXF pumps followed by automated TFF washing, yielded more consistent formulations with a lower standard deviation in droplet size distribution compared to the fully automated platform. Conversely, altering the membrane size from 20x200 to 10x200 did not produce a significant change in either droplet size or dispersity. These results indicate that flow rate is a key control parameter for tuning microsphere size, and the hybrid process offers superior batch consistency.</w:t>
+        <w:t>Based on the experimental data, encapsulating avobenzone in poly(lactic-co-glycolic acid) (PLGA) microspheres is a viable strategy for improving its photostability. Initial methodological development revealed that early UV-B light sources induced degradation too slowly for effective analysis, leading to the adoption of a more intense Formlabs UV Cure Chamber. With this new source, free avobenzone in DMSO exhibited significant degradation, with maximum absorbance loss observed between 20 and 60 minutes of exposure, followed by an unexpected increase in absorbance at longer timepoints.</w:t>
+        <w:br/>
+        <w:br/>
+        <w:t>The core finding of this work is that PLGA microspheres can protect avobenzone from UV degradation, with the degree of protection being dependent on the polymer concentration. Formulations with a 10% (AV15) and 20% (AV12) increase in PLGA concentration provided enhanced protection against degradation for up to 20 minutes of UV exposure. In contrast, formulations with lower (+5% PLGA, AV14) and higher (+30% PLGA, AV13) polymer content appeared to degrade immediately upon exposure, suggesting an optimal range for the polymer-to-drug ratio.</w:t>
+        <w:br/>
+        <w:br/>
+        <w:t>Furthermore, spectral analysis confirmed that octocrylene is stable under UV radiation and that its absorbance peak at 310 nm is distinct from avobenzone's at 357 nm, allowing for analysis in mixed solutions. While a 1:3 mixture of avobenzone to octocrylene demonstrated some protection, significant avobenzone degradation still occurred. Drug release studies also confirmed that avobenzone is successfully released from the microsphere formulations over a 56-hour period. In summary, the encapsulation of avobenzone in PLGA microspheres, particularly with optimized polymer concentrations, offers a promising approach to mitigate UV-induced degradation.</w:t>
       </w:r>
     </w:p>
     <w:sectPr>

</xml_diff>

<commit_message>
got basic file uploading working
</commit_message>
<xml_diff>
--- a/backend/static/documents/output.docx
+++ b/backend/static/documents/output.docx
@@ -15,44 +15,86 @@
         <w:pStyle w:val="Heading1"/>
       </w:pPr>
       <w:r>
+        <w:t>Summary</w:t>
+      </w:r>
+    </w:p>
+    <w:p/>
+    <w:p>
+      <w:r>
+        <w:t>This project investigated the potential of poly(lactic-co-glycolic acid) (PLGA) microspheres to enhance the photostability of the UV absorber avobenzone. Initial spectrophotometric analyses confirmed avobenzone's high susceptibility to UV radiation and established its maximum absorption peak at 357 nm, distinct from the more stable UV absorber octocrylene, which peaked at 310 nm.</w:t>
+      </w:r>
+    </w:p>
+    <w:p>
+      <w:r>
+        <w:t>A series of avobenzone-loaded PLGA microsphere formulations (AV9 through AV16) were prepared using PLGA concentrations ranging from 5% to 30%. These formulations achieved drug loading efficiencies between approximately 41% and 49%. Subsequent UV exposure studies demonstrated that encapsulation within PLGA microspheres conferred a protective effect against avobenzone degradation. Formulations with 10% PLGA (AV15) and 20% PLGA (AV12) proved most effective, showing superior protection against UV-induced degradation compared to other polymer concentrations.</w:t>
+      </w:r>
+    </w:p>
+    <w:p>
+      <w:r>
+        <w:t>The functionality of the microspheres as a delivery system was confirmed in a 3-day drug release study. Selected formulations, AV10 and AV15, exhibited successful release profiles, achieving cumulative drug releases of 113% and 74%, respectively, after 56 hours. These findings indicate that PLGA microspheres are a viable vehicle for stabilizing avobenzone. Future research will focus on the continued synthesis and analysis of the most promising formulations, AV12 and AV15, utilizing more consistent and intense UV radiation sources to validate and expand upon these results.</w:t>
+      </w:r>
+    </w:p>
+    <w:p>
+      <w:pPr>
+        <w:pStyle w:val="Heading1"/>
+      </w:pPr>
+      <w:r>
         <w:t>Introduction</w:t>
       </w:r>
     </w:p>
     <w:p/>
     <w:p>
       <w:r>
-        <w:t>Here are the three sections of the technical report, written based on the provided context.</w:t>
-        <w:br/>
-        <w:br/>
-        <w:t>### **Introduction**</w:t>
-        <w:br/>
-        <w:br/>
-        <w:t>Avobenzone is a UV blocker used in sunblock formulations, but its efficacy is limited by its instability and tendency to degrade upon exposure to UV radiation. Enhancing the photostability of avobenzone could prolong its protective effects and reduce the need for frequent reapplication of sunscreen products. This project was initiated to address the challenge of avobenzone's UV-induced degradation. The primary approach attempted was the encapsulation of avobenzone within poly(lactic-co-glycolic acid) (PLGA) microspheres. A series of experiments were conducted to prepare, characterize, and evaluate these microsphere formulations. The work involved foundational spectrophotometric analysis of avobenzone and octocrylene, preparation of microspheres with varying PLGA concentrations, and subsequent studies to assess drug loading, UV degradation protection, and drug release profiles.</w:t>
-        <w:br/>
-        <w:br/>
-        <w:t>### **Summary**</w:t>
-        <w:br/>
-        <w:br/>
-        <w:t>This project successfully evaluated the encapsulation of avobenzone in poly(lactic-co-glycolic acid) (PLGA) microspheres as a method to improve its stability against UV degradation. Spectrophotometric analysis established the maximum absorption peaks for avobenzone at 357 nm and octocrylene at 310 nm. Degradation studies confirmed that avobenzone degrades significantly under UV exposure, while octocrylene remains more stable. Various avobenzone-loaded PLGA microsphere formulations were prepared, achieving drug loading percentages between 41% and 49%. Key findings from UV exposure tests indicated that certain PLGA concentrations offered enhanced protection for avobenzone; specifically, formulations with 10% (AV15) and 20% (AV12) PLGA demonstrated the most promise in reducing degradation. Drug release studies showed that release profiles varied by formulation, with cumulative release over 56 hours reaching 74% for AV15 and 113% for AV10. The results suggest that PLGA microsphere encapsulation is a viable strategy for stabilizing avobenzone, with specific formulations identified for further optimization and analysis.</w:t>
-        <w:br/>
-        <w:br/>
-        <w:t>### **Objectives**</w:t>
-        <w:br/>
-        <w:br/>
-        <w:t>The specific objectives of this project were as follows:</w:t>
-        <w:br/>
-        <w:br/>
-        <w:t>1.  To determine the maximum absorption peaks of avobenzone and octocrylene in dimethyl sulfoxide (DMSO) and ethanol solvents.</w:t>
-        <w:br/>
-        <w:t>2.  To measure the degradation of avobenzone, both individually and in combination with octocrylene, after exposure to UV radiation.</w:t>
-        <w:br/>
-        <w:t>3.  To prepare avobenzone-loaded PLGA microsphere formulations with increasing concentrations of PLGA.</w:t>
-        <w:br/>
-        <w:t>4.  To evaluate the prepared microsphere formulations based on their microsphere yield and drug loading percentages.</w:t>
-        <w:br/>
-        <w:t>5.  To assess the protective effect of PLGA microsphere encapsulation on the stability of avobenzone when subjected to UV exposure.</w:t>
-        <w:br/>
-        <w:t>6.  To perform drug release studies to assess the amount and rate of avobenzone released from the microsphere formulations over time.</w:t>
+        <w:t>**Introduction**</w:t>
+      </w:r>
+    </w:p>
+    <w:p>
+      <w:r>
+        <w:t>Avobenzone is an effective organic UV filter, but its application is limited by significant photodegradation upon UV exposure. Enhancing the photostability of avobenzone is crucial for developing long-lasting sun protection products. This project investigates the encapsulation of avobenzone within biodegradable poly(lactic-co-glycolic acid) (PLGA) microspheres as a strategy to protect the compound from oxidative degradation and improve its stability.</w:t>
+      </w:r>
+    </w:p>
+    <w:p>
+      <w:r>
+        <w:t>This report details a systematic evaluation of this approach. The investigation began by establishing reliable spectrophotometric methods to quantify avobenzone and a comparative compound, octocrylene, determining their respective absorption maxima at 357 nm and 310 nm. Subsequently, a series of PLGA microsphere formulations (e.g., AV9-AV16) were prepared with varying polymer concentrations and evaluated for microsphere yield and drug loading efficiency. The protective efficacy of the encapsulation was then assessed by comparing the UV-induced degradation rate of encapsulated avobenzone against its unencapsulated form. Finally, drug release studies were conducted on select formulations to characterize the release kinetics of avobenzone from the microspheres over time.</w:t>
+      </w:r>
+    </w:p>
+    <w:p>
+      <w:pPr>
+        <w:pStyle w:val="Heading1"/>
+      </w:pPr>
+      <w:r>
+        <w:t>Objectives</w:t>
+      </w:r>
+    </w:p>
+    <w:p/>
+    <w:p>
+      <w:r>
+        <w:t>Objectives:</w:t>
+      </w:r>
+    </w:p>
+    <w:p>
+      <w:r>
+        <w:t>The project had the following objectives:</w:t>
+      </w:r>
+    </w:p>
+    <w:p>
+      <w:r>
+        <w:t>1.  To prepare avobenzone-loaded microspheres with varying concentrations of PLGA and evaluate their drug loading percentages and formulation yields.</w:t>
+      </w:r>
+    </w:p>
+    <w:p>
+      <w:r>
+        <w:t>2.  To measure the degradation of avobenzone and octocrylene, both individually and in combination, after exposure to UV radiation.</w:t>
+      </w:r>
+    </w:p>
+    <w:p>
+      <w:r>
+        <w:t>3.  To evaluate the protective effect of PLGA microsphere encapsulation on the stability of avobenzone under UV exposure.</w:t>
+      </w:r>
+    </w:p>
+    <w:p>
+      <w:r>
+        <w:t>4.  To assess the drug release profiles of avobenzone-loaded PLGA microsphere formulations over designated time points.</w:t>
       </w:r>
     </w:p>
     <w:p>
@@ -66,122 +108,124 @@
     <w:p/>
     <w:p>
       <w:r>
-        <w:t>**Methodology**</w:t>
-        <w:br/>
-        <w:br/>
-        <w:t>### Materials</w:t>
-        <w:br/>
-        <w:t>The chemical compounds used in this study were avobenzone, octocrylene, and poly(D,L-lactide-co-glycolide) (PLGA; Viatel DLG 7502E, 75:25 lactide:glycolide, ester end-cap). Solvents included dimethyl sulfoxide (DMSO), ethanol, dichloromethane (DCM), and deionized water. General laboratory equipment consisted of an analytical balance, vortex mixer, timer, spatula, micropipettes with corresponding tips, and 1.5 mL and 2.0 mL centrifuge tubes. Sample incubations and measurements were performed using Costar 24-well plates and Greiner UV half-area 96-well plates.</w:t>
-        <w:br/>
-        <w:br/>
-        <w:t>### Preparation of Test Articles</w:t>
-        <w:br/>
-        <w:br/>
-        <w:t>#### Solutions of UV Filters</w:t>
-        <w:br/>
-        <w:t>Stock solutions of avobenzone (1 mg/mL) and octocrylene (1 mg/mL and 3 mg/mL) were prepared by dissolving the accurately weighed compounds in either DMSO or ethanol. For degradation studies, diluted solutions were prepared from these stocks. A 0.1 mg/mL avobenzone solution was prepared via a 1:10 dilution of the 1 mg/mL stock with DMSO. Similarly, a 0.3 mg/mL octocrylene solution was made by a 1:10 dilution of the 3 mg/mL stock with DMSO. Mixed solutions containing both avobenzone and octocrylene were prepared at concentrations of 0.5 mg/mL each, 0.1 mg/mL avobenzone with 0.3 mg/mL octocrylene, or 0.2 mg/mL each, by combining the appropriate stock solutions and diluting with DMSO.</w:t>
-        <w:br/>
-        <w:br/>
-        <w:t>#### Avobenzone-Loaded PLGA Microspheres</w:t>
-        <w:br/>
-        <w:t>Avobenzone-loaded microspheres were prepared to evaluate the protective effects of encapsulation. Multiple formulations, designated AV7 through AV16, were synthesized by dissolving avobenzone and PLGA polymer in dichloromethane (DCM). To investigate the impact of polymer concentration on drug stability, formulations were prepared with PLGA concentrations ranging from 52.5 mg/mL to 65 mg/mL, representing a 5% to 30% increase over a baseline concentration. The specific masses of avobenzone, PLGA, and the volume of DCM used for each formulation are detailed in [TABLE_1]. The resulting drug loading for the prepared microspheres ranged from approximately 41% to 49% (w/w).</w:t>
-        <w:br/>
-        <w:br/>
-        <w:t>**Table 1: Formulation parameters for the preparation of avobenzone-loaded PLGA microspheres.**</w:t>
-        <w:br/>
-        <w:br/>
-        <w:t>| Codename | Formulation Code | Dispersed Phase Drug (mg) | Dispersed Phase PLGA (mg) | Dispersed Phase Solvent | Dispersed Phase Solvent Volume (uL) |</w:t>
-        <w:br/>
-        <w:t>| :--- | :--- | :--- | :--- | :--- | :--- |</w:t>
-        <w:br/>
-        <w:t>| Ava | AV10 | 50.7 | 52.5 | DCM | 1000 |</w:t>
-        <w:br/>
-        <w:t>| Ava | AV11 | 50.7 | 55.0 | DCM | 1000 |</w:t>
-        <w:br/>
-        <w:t>| Ava | AV12 | 50.5 | 60.0 | DCM | 1000 |</w:t>
-        <w:br/>
-        <w:t>| Ava | AV13 | 50.8 | 65.0 | DCM | 1000 |</w:t>
-        <w:br/>
-        <w:t>| Ava | AV14 | 50.9 | 52.5 | DCM | 1000 |</w:t>
-        <w:br/>
-        <w:t>| Ava | AV15 | 50.6 | 55.0 | DCM | 1000 |</w:t>
-        <w:br/>
-        <w:t>| Ava | AV16 | 50.4 | 60.0 | DCM | 1000 |</w:t>
-        <w:br/>
-        <w:br/>
-        <w:t>### Spectroscopic Characterization and Degradation Analysis</w:t>
-        <w:br/>
-        <w:br/>
-        <w:t>#### Absorbance Scans and Wavelength Selection</w:t>
-        <w:br/>
-        <w:t>To determine the maximum absorbance wavelength (λmax) for the UV filters, initial spectroscopic scans were performed. Stock solutions of avobenzone and octocrylene were prepared in DMSO and ethanol, loaded into a 96-well plate, and serially diluted. The absorbance spectra were recorded from 230 nm to 425 nm using a Tecan Spectrophotometer. These scans confirmed that avobenzone has a λmax at 357 nm, while octocrylene has a λmax at 310 nm [FIGURE_1]. Based on these results and the experimental goals, a wavelength of 365 nm was selected for all subsequent degradation studies to specifically monitor avobenzone.</w:t>
-        <w:br/>
-        <w:br/>
-        <w:t>**Figure 1: Absorbance spectrum of serially diluted octocrylene in DMSO, showing a maximum absorption peak at 310 nm.**</w:t>
-        <w:br/>
-        <w:br/>
-        <w:t>#### UV-Induced Degradation Studies</w:t>
-        <w:br/>
-        <w:t>The photodegradation of avobenzone, both in solution and within microspheres, was assessed using three different UV radiation sources: natural sunlight, a 5.0 UVB lamp apparatus, and a Formlabs UV Cure Chamber. For each experiment, samples were aliquoted into the wells of a Costar 24-well plate. A corresponding control plate was prepared identically but was kept in a dark environment for the duration of the experiment to account for any degradation not induced by UV light.</w:t>
-        <w:br/>
-        <w:br/>
-        <w:t>For solution-based studies, 250 µL aliquots of the prepared UV filter solutions were exposed to a UV source. Absorbance measurements were taken at discrete timepoints, ranging from 10-minute intervals up to 150 minutes, or over longer periods up to 24 hours, to generate degradation profiles [TABLE_2] and [FIGURE_2].</w:t>
-        <w:br/>
-        <w:br/>
-        <w:t>**Table 2: Absorbance of 0.1 mg/mL avobenzone in DMSO at 365 nm following UV exposure in a Formlabs Cure Chamber at discrete timepoints, compared to a non-exposed control.**</w:t>
-        <w:br/>
-        <w:br/>
-        <w:t>| Minutes | Timepoint | UV Radiated 365nm Abs. | Control 365nm Abs. |</w:t>
-        <w:br/>
-        <w:t>| :--- | :--- | :--- | :--- |</w:t>
-        <w:br/>
-        <w:t>| 0 | To | 12.0870 | 12.2270 |</w:t>
-        <w:br/>
-        <w:t>| 10 | T1 | 5.4360 | 12.1930 |</w:t>
-        <w:br/>
-        <w:t>| 20 | T2 | 3.6020 | 11.9470 |</w:t>
-        <w:br/>
-        <w:t>| 30 | T3 | 8.5160 | 11.7160 |</w:t>
-        <w:br/>
-        <w:t>| 40 | T4 | 5.2810 | 11.5370 |</w:t>
-        <w:br/>
-        <w:t>| 50 | T5 | 4.6700 | 11.4930 |</w:t>
-        <w:br/>
-        <w:t>| 60 | T6 | 5.0220 | 11.5070 |</w:t>
-        <w:br/>
-        <w:t>| 70 | T7 | 4.8260 | 11.3850 |</w:t>
-        <w:br/>
-        <w:t>| 80 | T8 | 4.9940 | 11.2630 |</w:t>
-        <w:br/>
-        <w:br/>
-        <w:t>**Figure 2: Degradation profile of UV-exposed avobenzone solution and an avobenzone-octocrylene mixture in DMSO.**</w:t>
-        <w:br/>
-        <w:br/>
-        <w:t>For microsphere degradation studies, a pre-weighed mass of a specific formulation (e.g., 2.5 mg to 5.0 mg) was placed into each well prior to UV exposure [TABLE_3]. After the designated exposure time, the microspheres were recovered by rinsing the well with 2 mL of deionized water into a centrifuge tube. The suspension was centrifuged at 15,000 rcf for 10 minutes to pellet the microspheres. The aqueous supernatant was decanted, and the pellet was fully dissolved in a known volume of DMSO to achieve a target concentration suitable for spectrophotometric analysis. The resulting degradation profiles were plotted to assess the protective effect of the microsphere encapsulation [FIGURE_3].</w:t>
-        <w:br/>
-        <w:br/>
-        <w:t>**Table 3: Experimental design for the UV degradation study of avobenzone-loaded microspheres with varying PLGA concentrations.**</w:t>
-        <w:br/>
-        <w:br/>
-        <w:t>| Formulation # | PLGA [C] Increase | Drug Loading % | Mass per well | Timepoints |</w:t>
-        <w:br/>
-        <w:t>| :--- | :--- | :--- | :--- | :--- |</w:t>
-        <w:br/>
-        <w:t>| AV14 | +5% | 43.02% | 2.5 mgs/well | 0, 10, 20, 30, 40, 50 min |</w:t>
-        <w:br/>
-        <w:t>| AV15 | +10% | 41.93% | 5 mgs/well | 0, 10, 20, 30, 40, 50 min |</w:t>
-        <w:br/>
-        <w:t>| AV12 | +20% | 41.39% | 2.5 mgs/well | 0, 10, 20, 30, 40, 50 min |</w:t>
-        <w:br/>
-        <w:t>| AV13 | +30% | 42.71% | 5 mgs/well | 0, 10, 20, 30, 40, 50 min |</w:t>
-        <w:br/>
-        <w:br/>
-        <w:t>**Figure 3: Degradation profile of avobenzone-loaded microspheres with increased PLGA concentration following UV exposure.**</w:t>
-        <w:br/>
-        <w:br/>
-        <w:t>#### Quantitative Spectrophotometric Measurement</w:t>
-        <w:br/>
-        <w:t>Quantitative analysis of avobenzone degradation was performed using a Nanodrop OneC Microspectrophotometer. Prior to each measurement series, the instrument was blanked using DMSO. For each sample, a 2 µL aliquot of the solution was pipetted onto the lower measurement pedestal, and the absorbance at 365 nm was recorded. This technique was chosen for its consistency and small sample volume requirement, allowing for repeated measurements from the same well over the experimental time course.</w:t>
+        <w:t>Methodology:</w:t>
+      </w:r>
+    </w:p>
+    <w:p>
+      <w:pPr>
+        <w:pStyle w:val="Heading2"/>
+      </w:pPr>
+      <w:r>
+        <w:t>Preparation of Avobenzone-Loaded Microspheres</w:t>
+      </w:r>
+    </w:p>
+    <w:p>
+      <w:r>
+        <w:t>Avobenzone-loaded microspheres were prepared using various concentrations of poly(lactic-co-glycolide) (PLGA; Viatel DLG 7502E, 75:25 lactide:glycolide). The dispersed phase for each formulation was created by dissolving specified masses of avobenzone and PLGA into dichloromethane (DCM). Multiple formulations were synthesized (designated AV10 through AV16) to achieve increasing polymer concentrations, ranging from 52.5 mg/mL to 65 mg/mL, which corresponded to a 5% to 30% increase over a baseline PLGA concentration of 50 mg/mL. The specific masses of avobenzone and PLGA, along with the volume of DCM used for each formulation, are detailed in [TABLE_1].</w:t>
+      </w:r>
+    </w:p>
+    <w:p>
+      <w:r>
+        <w:t>**Table 1: Formulation parameters for avobenzone-loaded PLGA microspheres.**</w:t>
+      </w:r>
+    </w:p>
+    <w:p>
+      <w:pPr>
+        <w:pStyle w:val="Heading2"/>
+      </w:pPr>
+      <w:r>
+        <w:t>Spectrophotometric Characterization of UV Filters</w:t>
+      </w:r>
+    </w:p>
+    <w:p>
+      <w:r>
+        <w:t>The absorbance characteristics of avobenzone and octocrylene were determined using a Tecan Spectrophotometer. Stock solutions were prepared at a concentration of 1 mg/mL for each compound individually in both dimethyl sulfoxide (DMSO) and ethanol. Additionally, mixture solutions containing 0.5 mg/mL of both avobenzone and octocrylene were prepared in each solvent. These stock solutions were pipetted into a Greiner UV half area 96-well plate and serially diluted. The absorbance of each well was measured across a wavelength range of 230 nm to 425 nm to identify the maximum absorption peaks for each compound and solvent condition as shown in the absorbance spectra for octocrylene in DMSO [FIGURE_1], octocrylene in ethanol [FIGURE_2], avobenzone in DMSO [FIGURE_3], avobenzone in ethanol [FIGURE_4], the mixture in DMSO [FIGURE_5], and the mixture in ethanol [FIGURE_6].</w:t>
+      </w:r>
+    </w:p>
+    <w:p>
+      <w:r>
+        <w:t>**Figure 1: Absorbance spectrum of octocrylene in DMSO.**</w:t>
+      </w:r>
+    </w:p>
+    <w:p>
+      <w:r>
+        <w:t>**Figure 2: Absorbance spectrum of octocrylene in ethanol.**</w:t>
+      </w:r>
+    </w:p>
+    <w:p>
+      <w:r>
+        <w:t>**Figure 3: Absorbance spectrum of avobenzone in DMSO.**</w:t>
+      </w:r>
+    </w:p>
+    <w:p>
+      <w:r>
+        <w:t>**Figure 4: Absorbance spectrum of avobenzone in ethanol.**</w:t>
+      </w:r>
+    </w:p>
+    <w:p>
+      <w:r>
+        <w:t>**Figure 5: Absorbance spectrum of an avobenzone and octocrylene mixture in DMSO.**</w:t>
+      </w:r>
+    </w:p>
+    <w:p>
+      <w:r>
+        <w:t>**Figure 6: Absorbance spectrum of an avobenzone and octocrylene mixture in ethanol.**</w:t>
+      </w:r>
+    </w:p>
+    <w:p>
+      <w:pPr>
+        <w:pStyle w:val="Heading2"/>
+      </w:pPr>
+      <w:r>
+        <w:t>Photodegradation of Avobenzone and Octocrylene Solutions</w:t>
+      </w:r>
+    </w:p>
+    <w:p>
+      <w:r>
+        <w:t>The photodegradation of avobenzone and octocrylene in solution was evaluated using several UV exposure methods. Standard solutions of 0.1 mg/mL avobenzone, 0.3 mg/mL octocrylene, and a mixture of both in DMSO were prepared. Aliquots of 250 µL were added to the wells of Costar 24-well plates. One set of plates was exposed to a UV source, while a corresponding control plate was stored in a dark area. The UV sources included a 5.0 UVB bulb lamp apparatus and a Formlabs UV Cure Chamber. Samples were exposed for various durations, with timepoints measured from 10 minutes up to 24 hours. Degradation was quantified by measuring the absorbance at 365 nm at each timepoint using a Nanodrop One or OneC Spectrophotometer. The absorbance values for UV-exposed and non-exposed avobenzone, octocrylene, and their mixture are presented in [TABLE_2], [TABLE_3], and [TABLE_4], respectively.</w:t>
+      </w:r>
+    </w:p>
+    <w:p>
+      <w:r>
+        <w:t>**Table 2: Absorbance at 365 nm for UV-exposed and non-exposed 0.1 mg/mL avobenzone solutions over time.**</w:t>
+      </w:r>
+    </w:p>
+    <w:p>
+      <w:r>
+        <w:t>**Table 3: Absorbance at 365 nm for UV-exposed and non-exposed 0.3 mg/mL octocrylene solutions over time.**</w:t>
+      </w:r>
+    </w:p>
+    <w:p>
+      <w:r>
+        <w:t>**Table 4: Absorbance at 365 nm for UV-exposed and non-exposed avobenzone-octocrylene mixture solutions over time.**</w:t>
+      </w:r>
+    </w:p>
+    <w:p>
+      <w:pPr>
+        <w:pStyle w:val="Heading2"/>
+      </w:pPr>
+      <w:r>
+        <w:t>Photoprotective Efficacy of PLGA Microspheres</w:t>
+      </w:r>
+    </w:p>
+    <w:p>
+      <w:r>
+        <w:t>The ability of PLGA microspheres to protect avobenzone from UV-induced degradation was assessed. Predetermined masses of various avobenzone-loaded microsphere formulations (AV7, AV8, AV9, AV12, AV13, AV14, and AV15), ranging from 2.2 mg to 12.1 mg, were weighed into the wells of Costar 24-well plates [TABLE_5]. The plates were then subjected to UV radiation from either a UVB bulb or a Formlabs UV Cure Chamber for specified time courses, including intervals of 10 minutes up to a total of 50 minutes. Following UV exposure, the microspheres from each timepoint were recovered from the wells using approximately 2 mL of deionized water and transferred to centrifuge tubes. The samples were centrifuged at 15,000 rcf for 10 minutes to pellet the microspheres. The aqueous supernatant was decanted, and the pellet was dissolved in DMSO. These solutions were further diluted, typically in a 1:10 ratio with DMSO, to achieve a final concentration suitable for spectrophotometric analysis. The extent of avobenzone degradation was determined by measuring the absorbance at 365 nm using a Nanodrop or Tecan spectrophotometer, with results summarized in [TABLE_6]. The degradation profile over time is illustrated in [FIGURE_7].</w:t>
+      </w:r>
+    </w:p>
+    <w:p>
+      <w:r>
+        <w:t>**Table 5: Experimental parameters for avobenzone microsphere degradation studies, including formulation, mass, and PLGA concentration.**</w:t>
+      </w:r>
+    </w:p>
+    <w:p>
+      <w:r>
+        <w:t>**Table 6: Avobenzone content in microsphere formulations at discrete timepoints following UV exposure.**</w:t>
+      </w:r>
+    </w:p>
+    <w:p>
+      <w:r>
+        <w:t>**Figure 7: Degradation profile of avobenzone in microspheres with increased PLGA concentration after UV exposure.**</w:t>
       </w:r>
     </w:p>
     <w:p>
@@ -195,318 +239,279 @@
     <w:p/>
     <w:p>
       <w:r>
-        <w:t>### **Results**</w:t>
-        <w:br/>
-        <w:br/>
-        <w:t>### Spectroscopic Characterization of Avobenzone and Octocrylene</w:t>
-        <w:br/>
-        <w:br/>
-        <w:t>To establish a baseline for quantitative analysis, the absorbance spectra of avobenzone and octocrylene were measured individually and as a mixture in both dimethyl sulfoxide (DMSO) and ethanol. Spectrophotometric scans were conducted from 230 nm to 425 nm. In DMSO, octocrylene exhibited a maximum absorption peak (λ_max) at 310 nm [FIGURE 1]. In ethanol, the octocrylene λ_max was also observed at 310 nm [FIGURE 2].</w:t>
-        <w:br/>
-        <w:br/>
+        <w:t>**Results**</w:t>
+      </w:r>
+    </w:p>
+    <w:p>
+      <w:pPr>
+        <w:pStyle w:val="Heading2"/>
+      </w:pPr>
+      <w:r>
+        <w:t>Spectroscopic Characterization of Avobenzone and Octocrylene</w:t>
+      </w:r>
+    </w:p>
+    <w:p>
+      <w:r>
+        <w:t>The maximum UV-Visible light absorption peaks for avobenzone and octocrylene were determined in both dimethyl sulfoxide (DMSO) and ethanol solvents. Solutions of each compound, as well as a 1:1 mixture, were prepared and serially diluted. The absorbance of each dilution was measured across a wavelength range of 230 nm to 425 nm.</w:t>
+      </w:r>
+    </w:p>
+    <w:p>
+      <w:r>
+        <w:t>For octocrylene, the maximum absorption peak (λmax) was identified at 310 nm in both DMSO [FIGURE_1] and ethanol [FIGURE_2]. For avobenzone, the λmax was observed at 357 nm in both DMSO [FIGURE_3] and ethanol [FIGURE_4]. When combined in a 1:1 mixture, the resulting spectra in both DMSO [FIGURE_5] and ethanol [FIGURE_6] displayed both characteristic peaks, with the avobenzone peak at 357 nm being more prominent. A partial overlap was observed between the decreasing shoulder of the octocrylene peak and the increasing shoulder of the avobenzone peak.</w:t>
+      </w:r>
+    </w:p>
+    <w:p>
+      <w:r>
         <w:t>**Figure 1: Absorbance spectrum of octocrylene in DMSO.**</w:t>
-        <w:br/>
+      </w:r>
+    </w:p>
+    <w:p>
+      <w:r>
         <w:t>**Figure 2: Absorbance spectrum of octocrylene in ethanol.**</w:t>
-        <w:br/>
-        <w:br/>
-        <w:t>Avobenzone showed a distinct λ_max at 357 nm in both DMSO and ethanol solvents [FIGURE 3, FIGURE 4]. When combined in a 1:1 mixture (0.5 mg/mL each) in DMSO, the resulting spectrum showed two distinct peaks corresponding to the individual components, with the avobenzone peak at 357 nm being more prominent [FIGURE 5]. A similar spectral profile was observed for the mixture in ethanol [FIGURE 6]. The spectra indicated a region of overlap between the decreasing shoulder of the octocrylene peak and the increasing shoulder of the avobenzone peak.</w:t>
-        <w:br/>
-        <w:br/>
+      </w:r>
+    </w:p>
+    <w:p>
+      <w:r>
         <w:t>**Figure 3: Absorbance spectrum of avobenzone in DMSO.**</w:t>
-        <w:br/>
+      </w:r>
+    </w:p>
+    <w:p>
+      <w:r>
         <w:t>**Figure 4: Absorbance spectrum of avobenzone in ethanol.**</w:t>
-        <w:br/>
-        <w:t>**Figure 5: Absorbance spectrum of a mixture of avobenzone and octocrylene in DMSO.**</w:t>
-        <w:br/>
-        <w:t>**Figure 6: Absorbance spectrum of a mixture of avobenzone and octocrylene in ethanol.**</w:t>
-        <w:br/>
-        <w:br/>
-        <w:t>### Microsphere Formulation and Characterization</w:t>
-        <w:br/>
-        <w:br/>
-        <w:t>A series of avobenzone-loaded microsphere (AV) formulations were prepared using poly(lactic-co-glycolic acid) (PLGA) with varying polymer concentrations relative to a baseline of 50 mg/mL. The formulations were coded AV10 through AV16. The resulting microsphere yield and drug loading percentages were quantified [TABLE 1]. The percent yield of microspheres ranged from 2.91% for formulation AV10 to 45.22% for AV15. The measured drug loading (w/w) was consistent across formulations, ranging from 41.39% (AV12) to 48.79% (AV16).</w:t>
-        <w:br/>
-        <w:br/>
-        <w:t>**Table 1: Formulation characteristics of avobenzone-loaded PLGA microspheres.**</w:t>
-        <w:br/>
-        <w:t>| Formulation Code | Microsphere Yield (mg) | Theoretical Max Yield (mg) | Percent Yield | Drug Loading % (w/w) | Theoretical Max Drug Loading % |</w:t>
-        <w:br/>
+      </w:r>
+    </w:p>
+    <w:p>
+      <w:r>
+        <w:t>**Figure 5: Absorbance spectrum of a 1:1 mixture of avobenzone and octocrylene in DMSO.**</w:t>
+      </w:r>
+    </w:p>
+    <w:p>
+      <w:r>
+        <w:t>**Figure 6: Absorbance spectrum of a 1:1 mixture of avobenzone and octocrylene in ethanol.**</w:t>
+      </w:r>
+    </w:p>
+    <w:p>
+      <w:pPr>
+        <w:pStyle w:val="Heading2"/>
+      </w:pPr>
+      <w:r>
+        <w:t>Formulation and Characterization of Avobenzone-Loaded PLGA Microspheres</w:t>
+      </w:r>
+    </w:p>
+    <w:p>
+      <w:r>
+        <w:t>Avobenzone-loaded microspheres were prepared using PLGA concentrations ranging from 52.5 mg/mL to 65 mg/mL, corresponding to +5%, +10%, +20%, and +30% increases over a baseline concentration. The resulting microsphere yield, percent yield, and drug loading were quantified for each formulation [TABLE_1].</w:t>
+      </w:r>
+    </w:p>
+    <w:p>
+      <w:r>
+        <w:t>Initial formulations AV10 (+5% PLGA) and AV11 (+10% PLGA) produced low microsphere yields of 3.0 mg (2.91% yield) and 18.0 mg (17.03% yield), respectively. These were reformulated as AV14 and AV15, which produced higher yields. Across the successful formulations (AV12, AV13, AV14, AV15, AV16), microsphere yields ranged from 21.4 mg to 47.8 mg. The measured drug loading percentage (w/w) was consistent across formulations, ranging from 41.39% to 48.79%.</w:t>
+      </w:r>
+    </w:p>
+    <w:p>
+      <w:r>
+        <w:t>**Table 1: Yield and drug loading characteristics of avobenzone-loaded PLGA microsphere formulations.**</w:t>
+      </w:r>
+    </w:p>
+    <w:p>
+      <w:r>
+        <w:t>| Formulation Code | PLGA Concentration Increase | Microsphere Yield (mg) | Percent Yield | Drug Loading % (w/w) |</w:t>
+      </w:r>
+    </w:p>
+    <w:p>
+      <w:r>
+        <w:t>| :--- | :--- | :--- | :--- | :--- |</w:t>
+      </w:r>
+    </w:p>
+    <w:p>
+      <w:r>
+        <w:t>| AV10 | +5% | 3.0 | 2.91% | 48.37% |</w:t>
+      </w:r>
+    </w:p>
+    <w:p>
+      <w:r>
+        <w:t>| AV11 | +10% | 18.0 | 17.03% | 47.02% |</w:t>
+      </w:r>
+    </w:p>
+    <w:p>
+      <w:r>
+        <w:t>| AV12 | +20% | 26.9 | 24.34% | 41.39% |</w:t>
+      </w:r>
+    </w:p>
+    <w:p>
+      <w:r>
+        <w:t>| AV13 | +30% | 43.2 | 37.31% | 42.71% |</w:t>
+      </w:r>
+    </w:p>
+    <w:p>
+      <w:r>
+        <w:t>| AV14 | +5% | 21.4 | 20.70% | 43.02% |</w:t>
+      </w:r>
+    </w:p>
+    <w:p>
+      <w:r>
+        <w:t>| AV15 | +10% | 47.8 | 45.22% | 41.93% |</w:t>
+      </w:r>
+    </w:p>
+    <w:p>
+      <w:r>
+        <w:t>| AV16 | +20% | 40.1 | 36.33% | 48.79% |</w:t>
+      </w:r>
+    </w:p>
+    <w:p>
+      <w:pPr>
+        <w:pStyle w:val="Heading2"/>
+      </w:pPr>
+      <w:r>
+        <w:t>In Vitro Release of Avobenzone from Microspheres</w:t>
+      </w:r>
+    </w:p>
+    <w:p>
+      <w:r>
+        <w:t>The in vitro release of avobenzone from microsphere formulations AV10 and AV15 was monitored over a 56-hour period. The cumulative percentage of released drug was calculated at multiple timepoints [FIGURE_7]. Formulation AV10 exhibited an initial burst release of 12% at time 0, reaching 58% cumulative release by 8 hours and 113% by 56 hours. Formulation AV15 showed a similar initial burst of 14% at time 0, followed by a more gradual release, reaching 28% by 8 hours and a total cumulative release of 74% at the 56-hour timepoint.</w:t>
+      </w:r>
+    </w:p>
+    <w:p>
+      <w:r>
+        <w:t>**Figure 7: Cumulative percentage of avobenzone released from AV10 and AV15 microsphere formulations over 56 hours.**</w:t>
+      </w:r>
+    </w:p>
+    <w:p>
+      <w:pPr>
+        <w:pStyle w:val="Heading2"/>
+      </w:pPr>
+      <w:r>
+        <w:t>Photodegradation of Avobenzone</w:t>
+      </w:r>
+    </w:p>
+    <w:p>
+      <w:r>
+        <w:t>The photodegradation of unencapsulated avobenzone and octocrylene in DMSO solution was evaluated following exposure to a UV cure chamber. Absorbance was measured at 365 nm at various timepoints.</w:t>
+      </w:r>
+    </w:p>
+    <w:p>
+      <w:r>
+        <w:t>In one study, a 0.1 mg/mL solution of avobenzone was exposed for up to 150 minutes. The absorbance at 365 nm decreased from an initial value of 11.776 to a minimum of 1.213 after 60 minutes, representing an 89.7% reduction [TABLE_2]. For exposure times beyond 60 minutes, the absorbance value increased, reaching 3.679 at 150 minutes. A separate experiment with an 80-minute exposure showed a maximal absorbance decrease of 70.2% at 20 minutes (from 12.0870 to 3.6020), followed by fluctuating absorbance values at later timepoints.</w:t>
+      </w:r>
+    </w:p>
+    <w:p>
+      <w:r>
+        <w:t>In contrast, a 0.3 mg/mL solution of octocrylene showed no significant degradation. The absorbance at 365 nm remained stable, measuring 0.7290 at time 0 and 0.7850 after 80 minutes of UV exposure [TABLE_2]. A 1:3 mixture of avobenzone (0.1 mg/mL) and octocrylene (0.3 mg/mL) showed a 75.4% decrease in absorbance after 50 minutes of UV exposure (from 1.3320 to 0.3280). The degradation profiles of UV-exposed and non-exposed (control) samples are presented graphically [FIGURE_8, FIGURE_9].</w:t>
+      </w:r>
+    </w:p>
+    <w:p>
+      <w:r>
+        <w:t>**Table 2: Absorbance at 365 nm for free avobenzone, octocrylene, and a mixture at key UV exposure timepoints.**</w:t>
+      </w:r>
+    </w:p>
+    <w:p>
+      <w:r>
+        <w:t>| Sample | Concentration | Initial Absorbance (T=0) | Time of Max Degradation (min) | Absorbance at Max Degradation | % Decrease |</w:t>
+      </w:r>
+    </w:p>
+    <w:p>
+      <w:r>
         <w:t>| :--- | :--- | :--- | :--- | :--- | :--- |</w:t>
-        <w:br/>
-        <w:t>| AV10 | 3.0 | 103.2 | 2.91% | 48.37% | 49.13% |</w:t>
-        <w:br/>
-        <w:t>| AV11 | 18.0 | 105.7 | 17.03% | 47.02% | 47.97% |</w:t>
-        <w:br/>
-        <w:t>| AV12 | 26.9 | 110.5 | 24.34% | 41.39% | 45.70% |</w:t>
-        <w:br/>
-        <w:t>| AV13 | 43.2 | 115.8 | 37.31% | 42.71% | 43.87% |</w:t>
-        <w:br/>
-        <w:t>| AV14 | 21.4 | 103.4 | 20.70% | 43.02% | 49.23% |</w:t>
-        <w:br/>
-        <w:t>| AV15 | 47.8 | 105.6 | 45.22% | 41.93% | 47.92% |</w:t>
-        <w:br/>
-        <w:t>| AV16 | 40.1 | 110.4 | 36.33% | 48.79% | 45.65% |</w:t>
-        <w:br/>
-        <w:br/>
-        <w:t>### Photodegradation of Free Avobenzone and Octocrylene under UV Exposure</w:t>
-        <w:br/>
-        <w:br/>
-        <w:t>The photodegradation of unencapsulated avobenzone and octocrylene was evaluated using different UV sources. In an initial experiment, solutions of 0.2 mg/mL avobenzone, 0.2 mg/mL octocrylene, and a mixture of both were exposed to a 5.0 UVB lamp for up to 180 minutes. The absorbance of avobenzone at 365 nm showed a gradual decrease from an initial value of 23.146 to 18.380 after 180 minutes [TABLE 2, FIGURE 7]. The absorbance of octocrylene and the avobenzone-octocrylene mixture showed similar slow degradation profiles over the same period.</w:t>
-        <w:br/>
-        <w:br/>
-        <w:t>**Table 2: Absorbance at 365 nm of solutions exposed to a UVB lamp over 180 minutes.**</w:t>
-        <w:br/>
-        <w:t>| Standard Solutions | Concentration (mg/mL) | 0 Minutes | 30 Minutes | 60 Minutes | 90 Minutes | 120 Minutes | 180 Minutes |</w:t>
-        <w:br/>
-        <w:t>| :--- | :--- | :--- | :--- | :--- | :--- | :--- | :--- |</w:t>
-        <w:br/>
-        <w:t>| Avobenzone in DMSO | 0.2 | 23.146 | 21.049 | 20.412 | 19.528 | 18.980 | 18.380 |</w:t>
-        <w:br/>
-        <w:t>| Octocrylene in DMSO | 0.2 | 0.818 | 0.756 | 0.666 | 0.702 | 0.712 | 0.739 |</w:t>
-        <w:br/>
-        <w:t>| Avo/Octo in DMSO | 0.2 | 23.700 | 22.063 | 21.550 | 20.069 | 19.764 | 19.033 |</w:t>
-        <w:br/>
-        <w:br/>
-        <w:t>**Figure 7: Degradation profiles of avobenzone, octocrylene, and a mixture under UVB lamp exposure.**</w:t>
-        <w:br/>
-        <w:br/>
-        <w:t>Subsequent experiments utilized a Formlabs UV Cure Chamber as the radiation source. A 0.1 mg/mL solution of avobenzone exposed for 150 minutes showed a rapid decrease in absorbance at 365 nm from 11.776 at T0 to a minimum of 1.213 at 60 minutes (an 89.7% decrease) [TABLE 3, FIGURE 8]. After 60 minutes, the absorbance began to increase, reaching 3.679 by 150 minutes. The non-irradiated control sample showed only a slight, gradual decrease in absorbance over the same period.</w:t>
-        <w:br/>
-        <w:br/>
-        <w:t>**Table 3: Absorbance at 365 nm of 0.1 mg/mL avobenzone solution with and without UV exposure in a Formlabs chamber over 150 minutes.**</w:t>
-        <w:br/>
-        <w:t>| Timepoint (Minutes) | UV Radiated Abs. | Non-UV Radiated Abs. |</w:t>
-        <w:br/>
-        <w:t>| :--- | :--- | :--- |</w:t>
-        <w:br/>
-        <w:t>| 0 | 11.776 | 11.5900 |</w:t>
-        <w:br/>
-        <w:t>| 15 | 4.106 | 11.1090 |</w:t>
-        <w:br/>
-        <w:t>| 30 | 2.527 | 10.9780 |</w:t>
-        <w:br/>
-        <w:t>| 45 | 1.783 | 10.8930 |</w:t>
-        <w:br/>
-        <w:t>| 60 | 1.213 | 10.7910 |</w:t>
-        <w:br/>
-        <w:t>| 75 | 1.962 | 10.6940 |</w:t>
-        <w:br/>
-        <w:t>| 90 | 1.945 | 10.7150 |</w:t>
-        <w:br/>
-        <w:t>| 105 | 2.265 | 10.5300 |</w:t>
-        <w:br/>
-        <w:t>| 120 | 2.354 | 10.8100 |</w:t>
-        <w:br/>
-        <w:t>| 135 | 2.762 | 10.6240 |</w:t>
-        <w:br/>
-        <w:t>| 150 | 3.679 | 10.4750 |</w:t>
-        <w:br/>
-        <w:br/>
-        <w:t>**Figure 8: Absorbance at 365 nm of 0.1 mg/mL avobenzone solution over 150 minutes with (blue) and without (orange) UV exposure in a Formlabs chamber.**</w:t>
-        <w:br/>
-        <w:br/>
-        <w:t>A follow-up 80-minute exposure study was conducted on avobenzone (0.1 mg/mL), octocrylene (0.3 mg/mL), and a 1:3 mixture. The avobenzone solution absorbance decreased from 12.087 to a minimum of 3.602 at 20 minutes before fluctuating and rising to 4.994 at 80 minutes [TABLE 4, FIGURE 9]. The octocrylene solution absorbance remained stable throughout the exposure period [TABLE 5]. The avobenzone-octocrylene mixture showed a 75.4% decrease in absorbance, from 1.332 at T0 to a minimum of 0.328 at 50 minutes [TABLE 6, FIGURE 10].</w:t>
-        <w:br/>
-        <w:br/>
-        <w:t>**Table 4: Absorbance at 365 nm of 0.1 mg/mL avobenzone solution with and without UV exposure over 80 minutes.**</w:t>
-        <w:br/>
-        <w:t>| Timepoint (Minutes) | UV Radiated Abs. | Non-UV Radiated Abs. |</w:t>
-        <w:br/>
-        <w:t>| :--- | :--- | :--- |</w:t>
-        <w:br/>
-        <w:t>| 0 | 12.0870 | 12.2270 |</w:t>
-        <w:br/>
-        <w:t>| 10 | 5.4360 | 12.1930 |</w:t>
-        <w:br/>
-        <w:t>| 20 | 3.6020 | 11.9470 |</w:t>
-        <w:br/>
-        <w:t>| 30 | 8.5160 | 11.7160 |</w:t>
-        <w:br/>
-        <w:t>| 40 | 5.2810 | 11.5370 |</w:t>
-        <w:br/>
-        <w:t>| 50 | 4.6700 | 11.4930 |</w:t>
-        <w:br/>
-        <w:t>| 60 | 5.0220 | 11.5070 |</w:t>
-        <w:br/>
-        <w:t>| 70 | 4.8260 | 11.3850 |</w:t>
-        <w:br/>
-        <w:t>| 80 | 4.9940 | 11.2630 |</w:t>
-        <w:br/>
-        <w:br/>
-        <w:t>**Table 5: Absorbance at 365 nm of 0.3 mg/mL octocrylene solution with and without UV exposure over 80 minutes.**</w:t>
-        <w:br/>
-        <w:t>| Timepoint (Minutes) | UV Radiated Abs. | Non-UV Radiated Abs. |</w:t>
-        <w:br/>
-        <w:t>| :--- | :--- | :--- |</w:t>
-        <w:br/>
-        <w:t>| 0 | 0.7290 | 0.7990 |</w:t>
-        <w:br/>
-        <w:t>| 10 | 0.8060 | 0.8680 |</w:t>
-        <w:br/>
-        <w:t>| 20 | 0.8230 | 0.8220 |</w:t>
-        <w:br/>
-        <w:t>| 30 | 0.8090 | 0.8160 |</w:t>
-        <w:br/>
-        <w:t>| 40 | 0.7000 | 0.8260 |</w:t>
-        <w:br/>
-        <w:t>| 50 | 0.8150 | 0.8680 |</w:t>
-        <w:br/>
-        <w:t>| 60 | 0.8320 | 0.8290 |</w:t>
-        <w:br/>
-        <w:t>| 70 | 0.7950 | 0.8440 |</w:t>
-        <w:br/>
-        <w:t>| 80 | 0.7850 | 0.8090 |</w:t>
-        <w:br/>
-        <w:br/>
-        <w:t>**Table 6: Absorbance at 365 nm of an avobenzone-octocrylene mixture with and without UV exposure over 80 minutes.**</w:t>
-        <w:br/>
-        <w:t>| Timepoint (Minutes) | UV Radiated Abs. | Non-UV Radiated Abs. |</w:t>
-        <w:br/>
-        <w:t>| :--- | :--- | :--- |</w:t>
-        <w:br/>
-        <w:t>| 0 | 1.3320 | 1.3200 |</w:t>
-        <w:br/>
-        <w:t>| 10 | 0.4510 | 1.3820 |</w:t>
-        <w:br/>
-        <w:t>| 20 | 0.6410 | 1.3660 |</w:t>
-        <w:br/>
-        <w:t>| 30 | 0.6250 | 1.0320 |</w:t>
-        <w:br/>
-        <w:t>| 40 | 0.3560 | 1.3140 |</w:t>
-        <w:br/>
-        <w:t>| 50 | 0.3280 | 1.2690 |</w:t>
-        <w:br/>
-        <w:t>| 60 | 0.3310 | 1.2870 |</w:t>
-        <w:br/>
-        <w:t>| 70 | 0.3320 | 1.3210 |</w:t>
-        <w:br/>
-        <w:t>| 80 | 0.3640 | 1.3050 |</w:t>
-        <w:br/>
-        <w:br/>
-        <w:t>**Figure 9: Absorbance at 365 nm of UV-exposed avobenzone, octocrylene, and mixture solutions over 80 minutes.**</w:t>
-        <w:br/>
-        <w:t>**Figure 10: Absorbance at 365 nm of UV-exposed avobenzone and avobenzone-octocrylene mixture solutions over 80 minutes.**</w:t>
-        <w:br/>
-        <w:br/>
-        <w:t>### Photoprotective Effect of PLGA Microsphere Encapsulation</w:t>
-        <w:br/>
-        <w:br/>
-        <w:t>The ability of PLGA microspheres to protect avobenzone from photodegradation was assessed. In an initial 45-minute UV exposure experiment, free avobenzone (0.1 mg/mL) absorbance at 365 nm decreased to 12.7% of its initial value [TABLE 7]. In contrast, avobenzone encapsulated in AV9 microspheres retained 67.6% of its initial absorbance under the same conditions [TABLE 8, FIGURE 11, FIGURE 12].</w:t>
-        <w:br/>
-        <w:br/>
-        <w:t>**Table 7: Absorbance of 0.1 mg/mL free avobenzone solution exposed to UV over 45 minutes.**</w:t>
-        <w:br/>
-        <w:t>| Timepoint (Minutes) | 365 nm Abs. | Abs. % |</w:t>
-        <w:br/>
-        <w:t>| :--- | :--- | :--- |</w:t>
-        <w:br/>
-        <w:t>| 0 | 9.879 | 100.0 |</w:t>
-        <w:br/>
-        <w:t>| 15 | 2.242 | 22.7 |</w:t>
-        <w:br/>
-        <w:t>| 30 | 1.404 | 14.2 |</w:t>
-        <w:br/>
-        <w:t>| 45 | 1.252 | 12.7 |</w:t>
-        <w:br/>
-        <w:br/>
-        <w:t>**Table 8: Absorbance of encapsulated avobenzone in AV9 microspheres exposed to UV over 45 minutes.**</w:t>
-        <w:br/>
-        <w:t>| Timepoint (Minutes) | 365 nm Abs. | Abs. % |</w:t>
-        <w:br/>
-        <w:t>| :--- | :--- | :--- |</w:t>
-        <w:br/>
-        <w:t>| 0 | 5.202 | 100.0 |</w:t>
-        <w:br/>
-        <w:t>| 15 | 2.608 | 50.1 |</w:t>
-        <w:br/>
-        <w:t>| 30 | 3.211 | 61.7 |</w:t>
-        <w:br/>
-        <w:t>| 45 | 3.518 | 67.6 |</w:t>
-        <w:br/>
-        <w:br/>
-        <w:t>**Figure 11: Percent absorbance remaining for free 0.1 mg/mL avobenzone solution after UV exposure.**</w:t>
-        <w:br/>
-        <w:t>**Figure 12: Percent absorbance remaining for avobenzone encapsulated in AV9 microspheres after UV exposure.**</w:t>
-        <w:br/>
-        <w:br/>
-        <w:t>The effect of PLGA concentration on photoprotection was further investigated using formulations AV12 (+20% PLGA), AV13 (+30% PLGA), AV14 (+5% PLGA), and AV15 (+10% PLGA). Samples were exposed to UV radiation for up to 50 minutes, and absorbance was measured at 365 nm [TABLE 9, FIGURE 13]. Formulations AV15 and AV12 showed the highest stability, with absorbance values remaining relatively constant or increasing slightly through the 20-minute timepoint. In contrast, formulation AV13 (+30% PLGA) showed a rapid decline in absorbance from 2.175 at T0 to 0.226 at 20 minutes. Formulation AV14 (+5% PLGA) also showed a decrease in absorbance from 1.978 at T0 to 1.551 at 20 minutes.</w:t>
-        <w:br/>
-        <w:br/>
-        <w:t>**Table 9: Absorbance at 365 nm for avobenzone-loaded microspheres with varying PLGA concentrations after UV exposure.**</w:t>
-        <w:br/>
-        <w:t>| Timepoint (Minutes) | AV14 (+5% PLGA) Abs. | AV15 (+10% PLGA) Abs. | AV12 (+20% PLGA) Abs. | AV13 (+30% PLGA) Abs. |</w:t>
-        <w:br/>
+      </w:r>
+    </w:p>
+    <w:p>
+      <w:r>
+        <w:t>| Avobenzone | 0.1 mg/mL | 11.776 | 60 | 1.213 | 89.7% |</w:t>
+      </w:r>
+    </w:p>
+    <w:p>
+      <w:r>
+        <w:t>| Avobenzone | 0.1 mg/mL | 12.087 | 20 | 3.602 | 70.2% |</w:t>
+      </w:r>
+    </w:p>
+    <w:p>
+      <w:r>
+        <w:t>| Octocrylene | 0.3 mg/mL | 0.729 | 80 | 0.785 | None |</w:t>
+      </w:r>
+    </w:p>
+    <w:p>
+      <w:r>
+        <w:t>| Avo/Octo Mix | 0.1 / 0.3 mg/mL | 1.332 | 50 | 0.328 | 75.4% |</w:t>
+      </w:r>
+    </w:p>
+    <w:p>
+      <w:r>
+        <w:t>**Figure 8: Absorbance at 365 nm over 80 minutes for UV-exposed and non-exposed (control) solutions of avobenzone, octocrylene, and an avobenzone-octocrylene mixture.**</w:t>
+      </w:r>
+    </w:p>
+    <w:p>
+      <w:r>
+        <w:t>**Figure 9: Absorbance at 365 nm over 80 minutes for UV-exposed avobenzone and avobenzone-octocrylene mixture solutions.**</w:t>
+      </w:r>
+    </w:p>
+    <w:p>
+      <w:r>
+        <w:t>The ability of PLGA microspheres to protect encapsulated avobenzone from photodegradation was assessed. Four formulations with increasing PLGA content—AV14 (+5%), AV15 (+10%), AV12 (+20%), and AV13 (+30%)—were exposed to UV radiation for up to 50 minutes. The absorbance at 365 nm was measured at 10-minute intervals [TABLE_3].</w:t>
+      </w:r>
+    </w:p>
+    <w:p>
+      <w:r>
+        <w:t>The formulations with +10% (AV15) and +20% (AV12) PLGA concentrations maintained higher relative absorbance values through the first 20 minutes of UV exposure compared to the +5% (AV14) and +30% (AV13) formulations [FIGURE_10]. The AV15 formulation showed an initial absorbance of 1.889, which remained at 1.935 after 20 minutes. The AV12 formulation began at 1.189 and measured 1.167 at 20 minutes. In contrast, the AV14 formulation's absorbance decreased from 1.978 to 1.551, and the AV13 formulation's absorbance decreased from 2.175 to 0.226 over the same period. After 20 minutes, all formulations exhibited varied degradation patterns.</w:t>
+      </w:r>
+    </w:p>
+    <w:p>
+      <w:r>
+        <w:t>**Table 3: Absorbance at 365 nm for avobenzone-loaded microspheres with increasing PLGA concentrations during UV exposure.**</w:t>
+      </w:r>
+    </w:p>
+    <w:p>
+      <w:r>
+        <w:t>| Timepoint (Minutes) | AV14 (+5% PLGA) | AV15 (+10% PLGA) | AV12 (+20% PLGA) | AV13 (+30% PLGA) |</w:t>
+      </w:r>
+    </w:p>
+    <w:p>
+      <w:r>
         <w:t>| :--- | :--- | :--- | :--- | :--- |</w:t>
-        <w:br/>
+      </w:r>
+    </w:p>
+    <w:p>
+      <w:r>
         <w:t>| 0 | 1.978 | 1.889 | 1.189 | 2.175 |</w:t>
-        <w:br/>
+      </w:r>
+    </w:p>
+    <w:p>
+      <w:r>
         <w:t>| 10 | 1.640 | 1.991 | 1.041 | 1.112 |</w:t>
-        <w:br/>
+      </w:r>
+    </w:p>
+    <w:p>
+      <w:r>
         <w:t>| 20 | 1.551 | 1.935 | 1.167 | 0.226 |</w:t>
-        <w:br/>
+      </w:r>
+    </w:p>
+    <w:p>
+      <w:r>
         <w:t>| 30 | 2.044 | 1.134 | 0.316 | 1.658 |</w:t>
-        <w:br/>
+      </w:r>
+    </w:p>
+    <w:p>
+      <w:r>
         <w:t>| 40 | 1.590 | 2.406 | 0.759 | 2.423 |</w:t>
-        <w:br/>
+      </w:r>
+    </w:p>
+    <w:p>
+      <w:r>
         <w:t>| 50 | 1.631 | 1.624 | 0.045 | 3.478 |</w:t>
-        <w:br/>
-        <w:br/>
-        <w:t>**Figure 13: Degradation profiles of avobenzone-loaded microspheres with increased PLGA concentrations.**</w:t>
-        <w:br/>
-        <w:br/>
-        <w:t>#### Most Impactful Features</w:t>
-        <w:br/>
-        <w:t>*   **PLGA Concentration (+10% and +20%)** — Reduced initial photodegradation. Formulations AV15 and AV12 maintained higher absorbance values for up to 20 minutes compared to the +5% and +30% formulations.</w:t>
-        <w:br/>
-        <w:t>*   **PLGA Concentration (+30%)** — Increased photodegradation. Formulation AV13 showed a rapid decrease in absorbance, dropping from 2.175 to 0.226 within 20 minutes.</w:t>
-        <w:br/>
-        <w:br/>
-        <w:t>### In Vitro Drug Release from Avobenzone-Loaded Microspheres</w:t>
-        <w:br/>
-        <w:br/>
-        <w:t>The in vitro release of avobenzone from microsphere formulations AV10 and AV15 was monitored over a 56-hour period. The percent of drug released at each timepoint and the cumulative release were calculated [TABLE 10, FIGURE 14, FIGURE 15]. Formulation AV10 exhibited an initial burst release of 12% at T0, followed by sustained release, reaching a cumulative release of 113% by 56 hours. Formulation AV15 showed a similar initial burst of 14% but had a slower overall release profile, reaching a cumulative release of 74% at the 56-hour timepoint.</w:t>
-        <w:br/>
-        <w:br/>
-        <w:t>**Table 10: Cumulative percent release of avobenzone from AV10 and AV15 microspheres over 56 hours.**</w:t>
-        <w:br/>
-        <w:t>| Timepoint (Hours) | AV10 Cumulative Drug Released % | AV15 Cumulative Drug Released % |</w:t>
-        <w:br/>
-        <w:t>| :--- | :--- | :--- |</w:t>
-        <w:br/>
-        <w:t>| 0 | 12% | 14% |</w:t>
-        <w:br/>
-        <w:t>| 2 | 27% | 16% |</w:t>
-        <w:br/>
-        <w:t>| 4 | 36% | 21% |</w:t>
-        <w:br/>
-        <w:t>| 6 | 49% | 26% |</w:t>
-        <w:br/>
-        <w:t>| 8 | 58% | 28% |</w:t>
-        <w:br/>
-        <w:t>| 24 | 58% | 28% |</w:t>
-        <w:br/>
-        <w:t>| 26 | 74% | 40% |</w:t>
-        <w:br/>
-        <w:t>| 28 | 74% | 44% |</w:t>
-        <w:br/>
-        <w:t>| 30 | 86% | 51% |</w:t>
-        <w:br/>
-        <w:t>| 32 | 86% | 51% |</w:t>
-        <w:br/>
-        <w:t>| 48 | 86% | 59% |</w:t>
-        <w:br/>
-        <w:t>| 50 | 90% | 59% |</w:t>
-        <w:br/>
-        <w:t>| 52 | 102% | 63% |</w:t>
-        <w:br/>
-        <w:t>| 54 | 106% | 72% |</w:t>
-        <w:br/>
-        <w:t>| 56 | 113% | 74% |</w:t>
-        <w:br/>
-        <w:br/>
-        <w:t>**Figure 14: Percent of avobenzone released from AV10 and AV15 microspheres at each timepoint over 56 hours.**</w:t>
-        <w:br/>
-        <w:t>**Figure 15: Cumulative percent of avobenzone released from AV10 and AV15 microspheres over 56 hours.**</w:t>
+      </w:r>
+    </w:p>
+    <w:p>
+      <w:r>
+        <w:t>**Figure 10: Absorbance at 365 nm versus UV exposure time for avobenzone-loaded microspheres with varied PLGA concentrations.**</w:t>
+      </w:r>
+    </w:p>
+    <w:p>
+      <w:r>
+        <w:t>**Most Impactful Features:**</w:t>
+      </w:r>
+    </w:p>
+    <w:p>
+      <w:r>
+        <w:t>*   **PLGA Concentration (+10% and +20%)** — Enhanced photostability. Formulations AV15 and AV12 showed minimal to no decrease in avobenzone absorbance after 20 minutes of UV exposure, suggesting that these intermediate polymer concentrations provide superior protection against initial degradation compared to lower (+5%) or higher (+30%) concentrations.</w:t>
       </w:r>
     </w:p>
     <w:p>
@@ -520,13 +525,12 @@
     <w:p/>
     <w:p>
       <w:r>
-        <w:t>Based on the experimental data, encapsulating avobenzone in poly(lactic-co-glycolic acid) (PLGA) microspheres is a viable strategy for improving its photostability. Initial methodological development revealed that early UV-B light sources induced degradation too slowly for effective analysis, leading to the adoption of a more intense Formlabs UV Cure Chamber. With this new source, free avobenzone in DMSO exhibited significant degradation, with maximum absorbance loss observed between 20 and 60 minutes of exposure, followed by an unexpected increase in absorbance at longer timepoints.</w:t>
-        <w:br/>
-        <w:br/>
-        <w:t>The core finding of this work is that PLGA microspheres can protect avobenzone from UV degradation, with the degree of protection being dependent on the polymer concentration. Formulations with a 10% (AV15) and 20% (AV12) increase in PLGA concentration provided enhanced protection against degradation for up to 20 minutes of UV exposure. In contrast, formulations with lower (+5% PLGA, AV14) and higher (+30% PLGA, AV13) polymer content appeared to degrade immediately upon exposure, suggesting an optimal range for the polymer-to-drug ratio.</w:t>
-        <w:br/>
-        <w:br/>
-        <w:t>Furthermore, spectral analysis confirmed that octocrylene is stable under UV radiation and that its absorbance peak at 310 nm is distinct from avobenzone's at 357 nm, allowing for analysis in mixed solutions. While a 1:3 mixture of avobenzone to octocrylene demonstrated some protection, significant avobenzone degradation still occurred. Drug release studies also confirmed that avobenzone is successfully released from the microsphere formulations over a 56-hour period. In summary, the encapsulation of avobenzone in PLGA microspheres, particularly with optimized polymer concentrations, offers a promising approach to mitigate UV-induced degradation.</w:t>
+        <w:t>Encapsulation of avobenzone in poly(lactic-co-glycolic acid) (PLGA) microspheres is a viable strategy for mitigating UV-induced photodegradation. Spectroscopic characterization established maximum absorption peaks for avobenzone and the photostabilizer octocrylene at 357 nm and 310 nm, respectively. Degradation studies confirmed that octocrylene is photostable, while unencapsulated avobenzone degrades rapidly, with peak degradation occurring within 20 to 60 minutes of high-intensity UV exposure.</w:t>
+      </w:r>
+    </w:p>
+    <w:p>
+      <w:r>
+        <w:t>The protective efficacy of the PLGA microspheres is highly dependent on polymer concentration. Formulations with 10% (AV15) and 20% (AV12) PLGA content provided significant protection, delaying degradation for up to 20 minutes. In contrast, formulations with lower (+5% PLGA, AV14) or higher (+30% PLGA, AV13) polymer content exhibited immediate degradation. A separate 56-hour study confirmed that encapsulated avobenzone is released from the microspheres over time. Although complete photostabilization was not achieved, these findings demonstrate that optimizing PLGA concentration is critical for enhancing the photostability of avobenzone through microencapsulation.</w:t>
       </w:r>
     </w:p>
     <w:sectPr>

</xml_diff>

<commit_message>
new edit feature: can regenerate reports now
</commit_message>
<xml_diff>
--- a/backend/static/documents/output.docx
+++ b/backend/static/documents/output.docx
@@ -21,17 +21,17 @@
     <w:p/>
     <w:p>
       <w:r>
-        <w:t>This project investigated the potential of poly(lactic-co-glycolic acid) (PLGA) microspheres to enhance the photostability of the UV absorber avobenzone. Initial spectrophotometric analyses confirmed avobenzone's high susceptibility to UV radiation and established its maximum absorption peak at 357 nm, distinct from the more stable UV absorber octocrylene, which peaked at 310 nm.</w:t>
+        <w:t>This report details an investigation into the production of risperidone microspheres using an automated platform to evaluate the effects of process parameters on particle size and distribution. Key variables included three continuous flow rates (15, 30, and 45 mL/min), two membrane sizes, and two manufacturing configurations: a fully automated system and a hybrid manual/automated setup.</w:t>
       </w:r>
     </w:p>
     <w:p>
       <w:r>
-        <w:t>A series of avobenzone-loaded PLGA microsphere formulations (AV9 through AV16) were prepared using PLGA concentrations ranging from 5% to 30%. These formulations achieved drug loading efficiencies between approximately 41% and 49%. Subsequent UV exposure studies demonstrated that encapsulation within PLGA microspheres conferred a protective effect against avobenzone degradation. Formulations with 10% PLGA (AV15) and 20% PLGA (AV12) proved most effective, showing superior protection against UV-induced degradation compared to other polymer concentrations.</w:t>
+        <w:t>Results indicate that the hybrid setup produced microspheres with significantly greater size consistency, achieving a standard deviation of approximately 12 µm compared to 21 µm for the fully automated process. Increasing the flow rate from 15 to 30 mL/min effectively reduced the mean droplet size, while a further increase to 45 mL/min yielded negligible changes. Membrane size did not significantly impact droplet size or dispersity.</w:t>
       </w:r>
     </w:p>
     <w:p>
       <w:r>
-        <w:t>The functionality of the microspheres as a delivery system was confirmed in a 3-day drug release study. Selected formulations, AV10 and AV15, exhibited successful release profiles, achieving cumulative drug releases of 113% and 74%, respectively, after 56 hours. These findings indicate that PLGA microspheres are a viable vehicle for stabilizing avobenzone. Future research will focus on the continued synthesis and analysis of the most promising formulations, AV12 and AV15, utilizing more consistent and intense UV radiation sources to validate and expand upon these results.</w:t>
+        <w:t>Utilizing a hybrid manufacturing approach and higher flow rates are effective strategies for controlling microsphere size and reducing variability. Future work will focus on optimizing hardening times and other formulation parameters to control release rates.</w:t>
       </w:r>
     </w:p>
     <w:p>
@@ -45,17 +45,17 @@
     <w:p/>
     <w:p>
       <w:r>
-        <w:t>**Introduction**</w:t>
+        <w:t>The controlled release of active pharmaceutical ingredients is critical for optimizing therapeutic efficacy and patient compliance. Risperidone microspheres serve as a promising vehicle for sustained drug delivery, with particle size and size distribution as key determinants of the release profile. This study investigates the relationship between microsphere size, size blending, and resultant release rates, necessitating the establishment of a robust and reproducible manufacturing process.</w:t>
       </w:r>
     </w:p>
     <w:p>
       <w:r>
-        <w:t>Avobenzone is an effective organic UV filter, but its application is limited by significant photodegradation upon UV exposure. Enhancing the photostability of avobenzone is crucial for developing long-lasting sun protection products. This project investigates the encapsulation of avobenzone within biodegradable poly(lactic-co-glycolic acid) (PLGA) microspheres as a strategy to protect the compound from oxidative degradation and improve its stability.</w:t>
+        <w:t>An experimental investigation into the parameters governing risperidone microsphere formation was conducted using an automated platform. The study assessed the impact of key process variables on microsphere size and distribution, generating formulations at three continuous flow rates (15, 30, and 45 mL/min) and utilizing two membrane sizes (10x200 and 20x200) for size control.</w:t>
       </w:r>
     </w:p>
     <w:p>
       <w:r>
-        <w:t>This report details a systematic evaluation of this approach. The investigation began by establishing reliable spectrophotometric methods to quantify avobenzone and a comparative compound, octocrylene, determining their respective absorption maxima at 357 nm and 310 nm. Subsequently, a series of PLGA microsphere formulations (e.g., AV9-AV16) were prepared with varying polymer concentrations and evaluated for microsphere yield and drug loading efficiency. The protective efficacy of the encapsulation was then assessed by comparing the UV-induced degradation rate of encapsulated avobenzone against its unencapsulated form. Finally, drug release studies were conducted on select formulations to characterize the release kinetics of avobenzone from the microspheres over time.</w:t>
+        <w:t>To evaluate the manufacturing methodology, experiments were performed using two configurations: a fully automated "autobuild" system and a "hybrid" setup employing manual pumps for formulation, followed by automated tangential flow filtration (TFF) for washing. Additionally, an experiment explored the effects of process timing by varying hardening time (6, 12, and 18 minutes) prior to TFF recirculation.</w:t>
       </w:r>
     </w:p>
     <w:p>
@@ -69,32 +69,17 @@
     <w:p/>
     <w:p>
       <w:r>
-        <w:t>Objectives:</w:t>
+        <w:t>1. Compare consistency of automated and hybrid manufacturing platforms.</w:t>
       </w:r>
     </w:p>
     <w:p>
       <w:r>
-        <w:t>The project had the following objectives:</w:t>
+        <w:t>2. Assess the impact of flow rate and membrane size on particle characteristics.</w:t>
       </w:r>
     </w:p>
     <w:p>
       <w:r>
-        <w:t>1.  To prepare avobenzone-loaded microspheres with varying concentrations of PLGA and evaluate their drug loading percentages and formulation yields.</w:t>
-      </w:r>
-    </w:p>
-    <w:p>
-      <w:r>
-        <w:t>2.  To measure the degradation of avobenzone and octocrylene, both individually and in combination, after exposure to UV radiation.</w:t>
-      </w:r>
-    </w:p>
-    <w:p>
-      <w:r>
-        <w:t>3.  To evaluate the protective effect of PLGA microsphere encapsulation on the stability of avobenzone under UV exposure.</w:t>
-      </w:r>
-    </w:p>
-    <w:p>
-      <w:r>
-        <w:t>4.  To assess the drug release profiles of avobenzone-loaded PLGA microsphere formulations over designated time points.</w:t>
+        <w:t>3. Evaluate the effect of hardening time on particle formation.</w:t>
       </w:r>
     </w:p>
     <w:p>
@@ -107,8 +92,16 @@
     </w:p>
     <w:p/>
     <w:p>
+      <w:pPr>
+        <w:pStyle w:val="Heading2"/>
+      </w:pPr>
       <w:r>
-        <w:t>Methodology:</w:t>
+        <w:t>Investigation of Process Parameters on Microsphere Size</w:t>
+      </w:r>
+    </w:p>
+    <w:p>
+      <w:r>
+        <w:t>Risperidone microspheres were fabricated to evaluate the effects of manufacturing process parameters on particle size and distribution. Formulations were prepared in triplicate to increase yield. Two distinct manufacturing configurations were tested: a fully automated platform and a hybrid setup. The hybrid process utilized manual axial-flow filtration (AXF) pumps for droplet formation, followed by an automated tangential flow filtration (TFF) system for washing. Within each setup, two variables were systematically altered: continuous phase flow rates of 15, 30, and 45 mL/min, and two membrane sizes (10x200 and 20x200) to assess their impact on microsphere formation. The resulting droplet size and size distribution were characterized for each experimental condition.</w:t>
       </w:r>
     </w:p>
     <w:p>
@@ -116,116 +109,12 @@
         <w:pStyle w:val="Heading2"/>
       </w:pPr>
       <w:r>
-        <w:t>Preparation of Avobenzone-Loaded Microspheres</w:t>
+        <w:t>Evaluation of Hardening Time</w:t>
       </w:r>
     </w:p>
     <w:p>
       <w:r>
-        <w:t>Avobenzone-loaded microspheres were prepared using various concentrations of poly(lactic-co-glycolide) (PLGA; Viatel DLG 7502E, 75:25 lactide:glycolide). The dispersed phase for each formulation was created by dissolving specified masses of avobenzone and PLGA into dichloromethane (DCM). Multiple formulations were synthesized (designated AV10 through AV16) to achieve increasing polymer concentrations, ranging from 52.5 mg/mL to 65 mg/mL, which corresponded to a 5% to 30% increase over a baseline PLGA concentration of 50 mg/mL. The specific masses of avobenzone and PLGA, along with the volume of DCM used for each formulation, are detailed in [TABLE_1].</w:t>
-      </w:r>
-    </w:p>
-    <w:p>
-      <w:r>
-        <w:t>**Table 1: Formulation parameters for avobenzone-loaded PLGA microspheres.**</w:t>
-      </w:r>
-    </w:p>
-    <w:p>
-      <w:pPr>
-        <w:pStyle w:val="Heading2"/>
-      </w:pPr>
-      <w:r>
-        <w:t>Spectrophotometric Characterization of UV Filters</w:t>
-      </w:r>
-    </w:p>
-    <w:p>
-      <w:r>
-        <w:t>The absorbance characteristics of avobenzone and octocrylene were determined using a Tecan Spectrophotometer. Stock solutions were prepared at a concentration of 1 mg/mL for each compound individually in both dimethyl sulfoxide (DMSO) and ethanol. Additionally, mixture solutions containing 0.5 mg/mL of both avobenzone and octocrylene were prepared in each solvent. These stock solutions were pipetted into a Greiner UV half area 96-well plate and serially diluted. The absorbance of each well was measured across a wavelength range of 230 nm to 425 nm to identify the maximum absorption peaks for each compound and solvent condition as shown in the absorbance spectra for octocrylene in DMSO [FIGURE_1], octocrylene in ethanol [FIGURE_2], avobenzone in DMSO [FIGURE_3], avobenzone in ethanol [FIGURE_4], the mixture in DMSO [FIGURE_5], and the mixture in ethanol [FIGURE_6].</w:t>
-      </w:r>
-    </w:p>
-    <w:p>
-      <w:r>
-        <w:t>**Figure 1: Absorbance spectrum of octocrylene in DMSO.**</w:t>
-      </w:r>
-    </w:p>
-    <w:p>
-      <w:r>
-        <w:t>**Figure 2: Absorbance spectrum of octocrylene in ethanol.**</w:t>
-      </w:r>
-    </w:p>
-    <w:p>
-      <w:r>
-        <w:t>**Figure 3: Absorbance spectrum of avobenzone in DMSO.**</w:t>
-      </w:r>
-    </w:p>
-    <w:p>
-      <w:r>
-        <w:t>**Figure 4: Absorbance spectrum of avobenzone in ethanol.**</w:t>
-      </w:r>
-    </w:p>
-    <w:p>
-      <w:r>
-        <w:t>**Figure 5: Absorbance spectrum of an avobenzone and octocrylene mixture in DMSO.**</w:t>
-      </w:r>
-    </w:p>
-    <w:p>
-      <w:r>
-        <w:t>**Figure 6: Absorbance spectrum of an avobenzone and octocrylene mixture in ethanol.**</w:t>
-      </w:r>
-    </w:p>
-    <w:p>
-      <w:pPr>
-        <w:pStyle w:val="Heading2"/>
-      </w:pPr>
-      <w:r>
-        <w:t>Photodegradation of Avobenzone and Octocrylene Solutions</w:t>
-      </w:r>
-    </w:p>
-    <w:p>
-      <w:r>
-        <w:t>The photodegradation of avobenzone and octocrylene in solution was evaluated using several UV exposure methods. Standard solutions of 0.1 mg/mL avobenzone, 0.3 mg/mL octocrylene, and a mixture of both in DMSO were prepared. Aliquots of 250 µL were added to the wells of Costar 24-well plates. One set of plates was exposed to a UV source, while a corresponding control plate was stored in a dark area. The UV sources included a 5.0 UVB bulb lamp apparatus and a Formlabs UV Cure Chamber. Samples were exposed for various durations, with timepoints measured from 10 minutes up to 24 hours. Degradation was quantified by measuring the absorbance at 365 nm at each timepoint using a Nanodrop One or OneC Spectrophotometer. The absorbance values for UV-exposed and non-exposed avobenzone, octocrylene, and their mixture are presented in [TABLE_2], [TABLE_3], and [TABLE_4], respectively.</w:t>
-      </w:r>
-    </w:p>
-    <w:p>
-      <w:r>
-        <w:t>**Table 2: Absorbance at 365 nm for UV-exposed and non-exposed 0.1 mg/mL avobenzone solutions over time.**</w:t>
-      </w:r>
-    </w:p>
-    <w:p>
-      <w:r>
-        <w:t>**Table 3: Absorbance at 365 nm for UV-exposed and non-exposed 0.3 mg/mL octocrylene solutions over time.**</w:t>
-      </w:r>
-    </w:p>
-    <w:p>
-      <w:r>
-        <w:t>**Table 4: Absorbance at 365 nm for UV-exposed and non-exposed avobenzone-octocrylene mixture solutions over time.**</w:t>
-      </w:r>
-    </w:p>
-    <w:p>
-      <w:pPr>
-        <w:pStyle w:val="Heading2"/>
-      </w:pPr>
-      <w:r>
-        <w:t>Photoprotective Efficacy of PLGA Microspheres</w:t>
-      </w:r>
-    </w:p>
-    <w:p>
-      <w:r>
-        <w:t>The ability of PLGA microspheres to protect avobenzone from UV-induced degradation was assessed. Predetermined masses of various avobenzone-loaded microsphere formulations (AV7, AV8, AV9, AV12, AV13, AV14, and AV15), ranging from 2.2 mg to 12.1 mg, were weighed into the wells of Costar 24-well plates [TABLE_5]. The plates were then subjected to UV radiation from either a UVB bulb or a Formlabs UV Cure Chamber for specified time courses, including intervals of 10 minutes up to a total of 50 minutes. Following UV exposure, the microspheres from each timepoint were recovered from the wells using approximately 2 mL of deionized water and transferred to centrifuge tubes. The samples were centrifuged at 15,000 rcf for 10 minutes to pellet the microspheres. The aqueous supernatant was decanted, and the pellet was dissolved in DMSO. These solutions were further diluted, typically in a 1:10 ratio with DMSO, to achieve a final concentration suitable for spectrophotometric analysis. The extent of avobenzone degradation was determined by measuring the absorbance at 365 nm using a Nanodrop or Tecan spectrophotometer, with results summarized in [TABLE_6]. The degradation profile over time is illustrated in [FIGURE_7].</w:t>
-      </w:r>
-    </w:p>
-    <w:p>
-      <w:r>
-        <w:t>**Table 5: Experimental parameters for avobenzone microsphere degradation studies, including formulation, mass, and PLGA concentration.**</w:t>
-      </w:r>
-    </w:p>
-    <w:p>
-      <w:r>
-        <w:t>**Table 6: Avobenzone content in microsphere formulations at discrete timepoints following UV exposure.**</w:t>
-      </w:r>
-    </w:p>
-    <w:p>
-      <w:r>
-        <w:t>**Figure 7: Degradation profile of avobenzone in microspheres with increased PLGA concentration after UV exposure.**</w:t>
+        <w:t>The effect of hardening time on microsphere properties was determined using a standardized formulation prepared in triplicate on the fully automated platform. The hardening time, defined as the interval between the addition of the formulation to the collection beaker and the initiation of TFF recirculation, was varied at three time points: 6, 12, and 18 minutes.</w:t>
       </w:r>
     </w:p>
     <w:p>
@@ -239,279 +128,7 @@
     <w:p/>
     <w:p>
       <w:r>
-        <w:t>**Results**</w:t>
-      </w:r>
-    </w:p>
-    <w:p>
-      <w:pPr>
-        <w:pStyle w:val="Heading2"/>
-      </w:pPr>
-      <w:r>
-        <w:t>Spectroscopic Characterization of Avobenzone and Octocrylene</w:t>
-      </w:r>
-    </w:p>
-    <w:p>
-      <w:r>
-        <w:t>The maximum UV-Visible light absorption peaks for avobenzone and octocrylene were determined in both dimethyl sulfoxide (DMSO) and ethanol solvents. Solutions of each compound, as well as a 1:1 mixture, were prepared and serially diluted. The absorbance of each dilution was measured across a wavelength range of 230 nm to 425 nm.</w:t>
-      </w:r>
-    </w:p>
-    <w:p>
-      <w:r>
-        <w:t>For octocrylene, the maximum absorption peak (λmax) was identified at 310 nm in both DMSO [FIGURE_1] and ethanol [FIGURE_2]. For avobenzone, the λmax was observed at 357 nm in both DMSO [FIGURE_3] and ethanol [FIGURE_4]. When combined in a 1:1 mixture, the resulting spectra in both DMSO [FIGURE_5] and ethanol [FIGURE_6] displayed both characteristic peaks, with the avobenzone peak at 357 nm being more prominent. A partial overlap was observed between the decreasing shoulder of the octocrylene peak and the increasing shoulder of the avobenzone peak.</w:t>
-      </w:r>
-    </w:p>
-    <w:p>
-      <w:r>
-        <w:t>**Figure 1: Absorbance spectrum of octocrylene in DMSO.**</w:t>
-      </w:r>
-    </w:p>
-    <w:p>
-      <w:r>
-        <w:t>**Figure 2: Absorbance spectrum of octocrylene in ethanol.**</w:t>
-      </w:r>
-    </w:p>
-    <w:p>
-      <w:r>
-        <w:t>**Figure 3: Absorbance spectrum of avobenzone in DMSO.**</w:t>
-      </w:r>
-    </w:p>
-    <w:p>
-      <w:r>
-        <w:t>**Figure 4: Absorbance spectrum of avobenzone in ethanol.**</w:t>
-      </w:r>
-    </w:p>
-    <w:p>
-      <w:r>
-        <w:t>**Figure 5: Absorbance spectrum of a 1:1 mixture of avobenzone and octocrylene in DMSO.**</w:t>
-      </w:r>
-    </w:p>
-    <w:p>
-      <w:r>
-        <w:t>**Figure 6: Absorbance spectrum of a 1:1 mixture of avobenzone and octocrylene in ethanol.**</w:t>
-      </w:r>
-    </w:p>
-    <w:p>
-      <w:pPr>
-        <w:pStyle w:val="Heading2"/>
-      </w:pPr>
-      <w:r>
-        <w:t>Formulation and Characterization of Avobenzone-Loaded PLGA Microspheres</w:t>
-      </w:r>
-    </w:p>
-    <w:p>
-      <w:r>
-        <w:t>Avobenzone-loaded microspheres were prepared using PLGA concentrations ranging from 52.5 mg/mL to 65 mg/mL, corresponding to +5%, +10%, +20%, and +30% increases over a baseline concentration. The resulting microsphere yield, percent yield, and drug loading were quantified for each formulation [TABLE_1].</w:t>
-      </w:r>
-    </w:p>
-    <w:p>
-      <w:r>
-        <w:t>Initial formulations AV10 (+5% PLGA) and AV11 (+10% PLGA) produced low microsphere yields of 3.0 mg (2.91% yield) and 18.0 mg (17.03% yield), respectively. These were reformulated as AV14 and AV15, which produced higher yields. Across the successful formulations (AV12, AV13, AV14, AV15, AV16), microsphere yields ranged from 21.4 mg to 47.8 mg. The measured drug loading percentage (w/w) was consistent across formulations, ranging from 41.39% to 48.79%.</w:t>
-      </w:r>
-    </w:p>
-    <w:p>
-      <w:r>
-        <w:t>**Table 1: Yield and drug loading characteristics of avobenzone-loaded PLGA microsphere formulations.**</w:t>
-      </w:r>
-    </w:p>
-    <w:p>
-      <w:r>
-        <w:t>| Formulation Code | PLGA Concentration Increase | Microsphere Yield (mg) | Percent Yield | Drug Loading % (w/w) |</w:t>
-      </w:r>
-    </w:p>
-    <w:p>
-      <w:r>
-        <w:t>| :--- | :--- | :--- | :--- | :--- |</w:t>
-      </w:r>
-    </w:p>
-    <w:p>
-      <w:r>
-        <w:t>| AV10 | +5% | 3.0 | 2.91% | 48.37% |</w:t>
-      </w:r>
-    </w:p>
-    <w:p>
-      <w:r>
-        <w:t>| AV11 | +10% | 18.0 | 17.03% | 47.02% |</w:t>
-      </w:r>
-    </w:p>
-    <w:p>
-      <w:r>
-        <w:t>| AV12 | +20% | 26.9 | 24.34% | 41.39% |</w:t>
-      </w:r>
-    </w:p>
-    <w:p>
-      <w:r>
-        <w:t>| AV13 | +30% | 43.2 | 37.31% | 42.71% |</w:t>
-      </w:r>
-    </w:p>
-    <w:p>
-      <w:r>
-        <w:t>| AV14 | +5% | 21.4 | 20.70% | 43.02% |</w:t>
-      </w:r>
-    </w:p>
-    <w:p>
-      <w:r>
-        <w:t>| AV15 | +10% | 47.8 | 45.22% | 41.93% |</w:t>
-      </w:r>
-    </w:p>
-    <w:p>
-      <w:r>
-        <w:t>| AV16 | +20% | 40.1 | 36.33% | 48.79% |</w:t>
-      </w:r>
-    </w:p>
-    <w:p>
-      <w:pPr>
-        <w:pStyle w:val="Heading2"/>
-      </w:pPr>
-      <w:r>
-        <w:t>In Vitro Release of Avobenzone from Microspheres</w:t>
-      </w:r>
-    </w:p>
-    <w:p>
-      <w:r>
-        <w:t>The in vitro release of avobenzone from microsphere formulations AV10 and AV15 was monitored over a 56-hour period. The cumulative percentage of released drug was calculated at multiple timepoints [FIGURE_7]. Formulation AV10 exhibited an initial burst release of 12% at time 0, reaching 58% cumulative release by 8 hours and 113% by 56 hours. Formulation AV15 showed a similar initial burst of 14% at time 0, followed by a more gradual release, reaching 28% by 8 hours and a total cumulative release of 74% at the 56-hour timepoint.</w:t>
-      </w:r>
-    </w:p>
-    <w:p>
-      <w:r>
-        <w:t>**Figure 7: Cumulative percentage of avobenzone released from AV10 and AV15 microsphere formulations over 56 hours.**</w:t>
-      </w:r>
-    </w:p>
-    <w:p>
-      <w:pPr>
-        <w:pStyle w:val="Heading2"/>
-      </w:pPr>
-      <w:r>
-        <w:t>Photodegradation of Avobenzone</w:t>
-      </w:r>
-    </w:p>
-    <w:p>
-      <w:r>
-        <w:t>The photodegradation of unencapsulated avobenzone and octocrylene in DMSO solution was evaluated following exposure to a UV cure chamber. Absorbance was measured at 365 nm at various timepoints.</w:t>
-      </w:r>
-    </w:p>
-    <w:p>
-      <w:r>
-        <w:t>In one study, a 0.1 mg/mL solution of avobenzone was exposed for up to 150 minutes. The absorbance at 365 nm decreased from an initial value of 11.776 to a minimum of 1.213 after 60 minutes, representing an 89.7% reduction [TABLE_2]. For exposure times beyond 60 minutes, the absorbance value increased, reaching 3.679 at 150 minutes. A separate experiment with an 80-minute exposure showed a maximal absorbance decrease of 70.2% at 20 minutes (from 12.0870 to 3.6020), followed by fluctuating absorbance values at later timepoints.</w:t>
-      </w:r>
-    </w:p>
-    <w:p>
-      <w:r>
-        <w:t>In contrast, a 0.3 mg/mL solution of octocrylene showed no significant degradation. The absorbance at 365 nm remained stable, measuring 0.7290 at time 0 and 0.7850 after 80 minutes of UV exposure [TABLE_2]. A 1:3 mixture of avobenzone (0.1 mg/mL) and octocrylene (0.3 mg/mL) showed a 75.4% decrease in absorbance after 50 minutes of UV exposure (from 1.3320 to 0.3280). The degradation profiles of UV-exposed and non-exposed (control) samples are presented graphically [FIGURE_8, FIGURE_9].</w:t>
-      </w:r>
-    </w:p>
-    <w:p>
-      <w:r>
-        <w:t>**Table 2: Absorbance at 365 nm for free avobenzone, octocrylene, and a mixture at key UV exposure timepoints.**</w:t>
-      </w:r>
-    </w:p>
-    <w:p>
-      <w:r>
-        <w:t>| Sample | Concentration | Initial Absorbance (T=0) | Time of Max Degradation (min) | Absorbance at Max Degradation | % Decrease |</w:t>
-      </w:r>
-    </w:p>
-    <w:p>
-      <w:r>
-        <w:t>| :--- | :--- | :--- | :--- | :--- | :--- |</w:t>
-      </w:r>
-    </w:p>
-    <w:p>
-      <w:r>
-        <w:t>| Avobenzone | 0.1 mg/mL | 11.776 | 60 | 1.213 | 89.7% |</w:t>
-      </w:r>
-    </w:p>
-    <w:p>
-      <w:r>
-        <w:t>| Avobenzone | 0.1 mg/mL | 12.087 | 20 | 3.602 | 70.2% |</w:t>
-      </w:r>
-    </w:p>
-    <w:p>
-      <w:r>
-        <w:t>| Octocrylene | 0.3 mg/mL | 0.729 | 80 | 0.785 | None |</w:t>
-      </w:r>
-    </w:p>
-    <w:p>
-      <w:r>
-        <w:t>| Avo/Octo Mix | 0.1 / 0.3 mg/mL | 1.332 | 50 | 0.328 | 75.4% |</w:t>
-      </w:r>
-    </w:p>
-    <w:p>
-      <w:r>
-        <w:t>**Figure 8: Absorbance at 365 nm over 80 minutes for UV-exposed and non-exposed (control) solutions of avobenzone, octocrylene, and an avobenzone-octocrylene mixture.**</w:t>
-      </w:r>
-    </w:p>
-    <w:p>
-      <w:r>
-        <w:t>**Figure 9: Absorbance at 365 nm over 80 minutes for UV-exposed avobenzone and avobenzone-octocrylene mixture solutions.**</w:t>
-      </w:r>
-    </w:p>
-    <w:p>
-      <w:r>
-        <w:t>The ability of PLGA microspheres to protect encapsulated avobenzone from photodegradation was assessed. Four formulations with increasing PLGA content—AV14 (+5%), AV15 (+10%), AV12 (+20%), and AV13 (+30%)—were exposed to UV radiation for up to 50 minutes. The absorbance at 365 nm was measured at 10-minute intervals [TABLE_3].</w:t>
-      </w:r>
-    </w:p>
-    <w:p>
-      <w:r>
-        <w:t>The formulations with +10% (AV15) and +20% (AV12) PLGA concentrations maintained higher relative absorbance values through the first 20 minutes of UV exposure compared to the +5% (AV14) and +30% (AV13) formulations [FIGURE_10]. The AV15 formulation showed an initial absorbance of 1.889, which remained at 1.935 after 20 minutes. The AV12 formulation began at 1.189 and measured 1.167 at 20 minutes. In contrast, the AV14 formulation's absorbance decreased from 1.978 to 1.551, and the AV13 formulation's absorbance decreased from 2.175 to 0.226 over the same period. After 20 minutes, all formulations exhibited varied degradation patterns.</w:t>
-      </w:r>
-    </w:p>
-    <w:p>
-      <w:r>
-        <w:t>**Table 3: Absorbance at 365 nm for avobenzone-loaded microspheres with increasing PLGA concentrations during UV exposure.**</w:t>
-      </w:r>
-    </w:p>
-    <w:p>
-      <w:r>
-        <w:t>| Timepoint (Minutes) | AV14 (+5% PLGA) | AV15 (+10% PLGA) | AV12 (+20% PLGA) | AV13 (+30% PLGA) |</w:t>
-      </w:r>
-    </w:p>
-    <w:p>
-      <w:r>
-        <w:t>| :--- | :--- | :--- | :--- | :--- |</w:t>
-      </w:r>
-    </w:p>
-    <w:p>
-      <w:r>
-        <w:t>| 0 | 1.978 | 1.889 | 1.189 | 2.175 |</w:t>
-      </w:r>
-    </w:p>
-    <w:p>
-      <w:r>
-        <w:t>| 10 | 1.640 | 1.991 | 1.041 | 1.112 |</w:t>
-      </w:r>
-    </w:p>
-    <w:p>
-      <w:r>
-        <w:t>| 20 | 1.551 | 1.935 | 1.167 | 0.226 |</w:t>
-      </w:r>
-    </w:p>
-    <w:p>
-      <w:r>
-        <w:t>| 30 | 2.044 | 1.134 | 0.316 | 1.658 |</w:t>
-      </w:r>
-    </w:p>
-    <w:p>
-      <w:r>
-        <w:t>| 40 | 1.590 | 2.406 | 0.759 | 2.423 |</w:t>
-      </w:r>
-    </w:p>
-    <w:p>
-      <w:r>
-        <w:t>| 50 | 1.631 | 1.624 | 0.045 | 3.478 |</w:t>
-      </w:r>
-    </w:p>
-    <w:p>
-      <w:r>
-        <w:t>**Figure 10: Absorbance at 365 nm versus UV exposure time for avobenzone-loaded microspheres with varied PLGA concentrations.**</w:t>
-      </w:r>
-    </w:p>
-    <w:p>
-      <w:r>
-        <w:t>**Most Impactful Features:**</w:t>
-      </w:r>
-    </w:p>
-    <w:p>
-      <w:r>
-        <w:t>*   **PLGA Concentration (+10% and +20%)** — Enhanced photostability. Formulations AV15 and AV12 showed minimal to no decrease in avobenzone absorbance after 20 minutes of UV exposure, suggesting that these intermediate polymer concentrations provide superior protection against initial degradation compared to lower (+5%) or higher (+30%) concentrations.</w:t>
+        <w:t>The hybrid platform produced more uniform particles (droplet SD ≈ 12 µm) compared to the automated system (SD ≈ 21 µm). Increasing the flow rate to 30 mL/min reduced both particle size and variability; further increases had a negligible effect. Membrane size did not significantly influence results, and findings related to hardening time were inconclusive.</w:t>
       </w:r>
     </w:p>
     <w:p>
@@ -525,12 +142,7 @@
     <w:p/>
     <w:p>
       <w:r>
-        <w:t>Encapsulation of avobenzone in poly(lactic-co-glycolic acid) (PLGA) microspheres is a viable strategy for mitigating UV-induced photodegradation. Spectroscopic characterization established maximum absorption peaks for avobenzone and the photostabilizer octocrylene at 357 nm and 310 nm, respectively. Degradation studies confirmed that octocrylene is photostable, while unencapsulated avobenzone degrades rapidly, with peak degradation occurring within 20 to 60 minutes of high-intensity UV exposure.</w:t>
-      </w:r>
-    </w:p>
-    <w:p>
-      <w:r>
-        <w:t>The protective efficacy of the PLGA microspheres is highly dependent on polymer concentration. Formulations with 10% (AV15) and 20% (AV12) PLGA content provided significant protection, delaying degradation for up to 20 minutes. In contrast, formulations with lower (+5% PLGA, AV14) or higher (+30% PLGA, AV13) polymer content exhibited immediate degradation. A separate 56-hour study confirmed that encapsulated avobenzone is released from the microspheres over time. Although complete photostabilization was not achieved, these findings demonstrate that optimizing PLGA concentration is critical for enhancing the photostability of avobenzone through microencapsulation.</w:t>
+        <w:t>This investigation demonstrated that risperidone microsphere characteristics can be controlled through the modulation of key process parameters. The continuous phase flow rate significantly influenced particle size; increasing the flow rate decreased the average and median droplet sizes post-AXF. A hybrid manufacturing setup using manual AXF pumps followed by automated TFF washing resulted in formulations with superior consistency and a lower standard deviation in droplet size distribution (~12 µm) compared to the fully automated platform (~21 µm). Decreasing the membrane size from 20x200 to 10x200 did not meaningfully reduce droplet size or improve the dispersity of the microsphere population. These results indicate that flow rate and process configuration are primary drivers for tuning microsphere size, while membrane size has a lesser impact under the tested conditions.</w:t>
       </w:r>
     </w:p>
     <w:sectPr>

</xml_diff>

<commit_message>
rebranding to AI Karthik
</commit_message>
<xml_diff>
--- a/backend/static/documents/output.docx
+++ b/backend/static/documents/output.docx
@@ -21,17 +21,22 @@
     <w:p/>
     <w:p>
       <w:r>
-        <w:t>This report details an investigation into the production of risperidone microspheres using an automated platform to evaluate the effects of process parameters on particle size and distribution. Key variables included three continuous flow rates (15, 30, and 45 mL/min), two membrane sizes, and two manufacturing configurations: a fully automated system and a hybrid manual/automated setup.</w:t>
+        <w:t>This report summarizes experiments conducted to evaluate and enhance the solubility of Allopregnanolone (Allo). The primary focus was to screen various organic solvents and assess the ability of numerous excipients to improve drug solubility, particularly in aqueous phosphate-buffered saline (PBS) following organic solvent removal.</w:t>
       </w:r>
     </w:p>
     <w:p>
       <w:r>
-        <w:t>Results indicate that the hybrid setup produced microspheres with significantly greater size consistency, achieving a standard deviation of approximately 12 µm compared to 21 µm for the fully automated process. Increasing the flow rate from 15 to 30 mL/min effectively reduced the mean droplet size, while a further increase to 45 mL/min yielded negligible changes. Membrane size did not significantly impact droplet size or dispersity.</w:t>
+        <w:t>Initial solvent screening identified Dichloromethane (DCM), Ethanol, and Isopropyl Alcohol as effective solvents for Allopregnanolone, while Acetone, HCl, and Citric Acid were unsuitable. Subsequent experiments evaluated a range of excipients, including Polysorbate 80, Span 20, Span 80, Tween 20, Phosphatidylcholine (PPTC), various PEGs, and oils, in combination with DCM or T-Butanol.</w:t>
       </w:r>
     </w:p>
     <w:p>
       <w:r>
-        <w:t>Utilizing a hybrid manufacturing approach and higher flow rates are effective strategies for controlling microsphere size and reducing variability. Future work will focus on optimizing hardening times and other formulation parameters to control release rates.</w:t>
+        <w:t>Despite extensive testing across various concentrations, pH levels, and excipient combinations, Allopregnanolone consistently precipitated. The drug "crashed out" of solution in nearly all formulations upon removal of the organic solvent and introduction of PBS, indicating a failure to achieve stable aqueous solubility with the tested components. Experimental challenges included material incompatibility between DCM and polystyrene microplates and process inconsistencies leading to variable solvent retention.</w:t>
+      </w:r>
+    </w:p>
+    <w:p>
+      <w:r>
+        <w:t>The key finding is that Allopregnanolone exhibits poor solubility and stability in the aqueous-based formulations investigated. The tested excipients and methods are insufficient for creating a stable solution. Further studies are required to explore alternative excipients, formulation strategies, and optimized solvent removal processes to address these solubility challenges.</w:t>
       </w:r>
     </w:p>
     <w:p>
@@ -45,17 +50,17 @@
     <w:p/>
     <w:p>
       <w:r>
-        <w:t>The controlled release of active pharmaceutical ingredients is critical for optimizing therapeutic efficacy and patient compliance. Risperidone microspheres serve as a promising vehicle for sustained drug delivery, with particle size and size distribution as key determinants of the release profile. This study investigates the relationship between microsphere size, size blending, and resultant release rates, necessitating the establishment of a robust and reproducible manufacturing process.</w:t>
+        <w:t>Allopregnanolone is a compound with limited solubility, presenting challenges for its formulation. This study systematically evaluates methods to enhance its dissolution. A series of experiments determined the baseline solubility of Allopregnanolone in various solvents and assessed a range of excipients for their ability to improve solubility, particularly in aqueous buffer systems after the removal of organic solvents.</w:t>
       </w:r>
     </w:p>
     <w:p>
       <w:r>
-        <w:t>An experimental investigation into the parameters governing risperidone microsphere formation was conducted using an automated platform. The study assessed the impact of key process variables on microsphere size and distribution, generating formulations at three continuous flow rates (15, 30, and 45 mL/min) and utilizing two membrane sizes (10x200 and 20x200) for size control.</w:t>
+        <w:t>The investigation commenced with an initial screening of Allopregnanolone's solubility in several organic solvents, including Dichloromethane (DCM), T-Butanol, Ethanol, Isopropyl Alcohol, and Acetone, at concentrations ranging from 6.25 mg/mL to 100 mg/mL. Following this assessment, numerous excipients were evaluated for their potential as solubility enhancers, including surfactants (Polysorbate 80, Tween 20, Span 20, Span 80), phospholipids (Phosphatidylcholine), polymers (Dextran, PEG), amino acids, and oils. These excipients were tested in combination with Allopregnanolone in both DCM and T-Butanol.</w:t>
       </w:r>
     </w:p>
     <w:p>
       <w:r>
-        <w:t>To evaluate the manufacturing methodology, experiments were performed using two configurations: a fully automated "autobuild" system and a "hybrid" setup employing manual pumps for formulation, followed by automated tangential flow filtration (TFF) for washing. Additionally, an experiment explored the effects of process timing by varying hardening time (6, 12, and 18 minutes) prior to TFF recirculation.</w:t>
+        <w:t>The experimental approach involved preparing formulations of Allopregnanolone and selected excipients in organic solvents, typically within vials or 96-well microplates. These preparations underwent processing, such as continuous mixing or heating, to facilitate the removal of the organic solvent and assess the stability of Allopregnanolone in the remaining Phosphate Buffered Saline (PBS). Significant technical challenges arose during this process. Consistent precipitation of the drug, referred to as "crashing out," frequently occurred across most formulations. Additionally, procedural inconsistencies, including material splashing and caking during solvent evaporation and the dissolution of polystyrene plates by DCM, impacted the reproducibility of the results. This report details the methods and outcomes of these solubility enhancement attempts.</w:t>
       </w:r>
     </w:p>
     <w:p>
@@ -69,17 +74,17 @@
     <w:p/>
     <w:p>
       <w:r>
-        <w:t>1. Compare consistency of automated and hybrid manufacturing platforms.</w:t>
+        <w:t>1. Determine the baseline solubility of Allopregnanolone in various organic solvents, including Dichloromethane (DCM), T-Butanol, Ethanol, and Isopropyl Alcohol, at multiple concentrations.</w:t>
       </w:r>
     </w:p>
     <w:p>
       <w:r>
-        <w:t>2. Assess the impact of flow rate and membrane size on particle characteristics.</w:t>
+        <w:t>2. Evaluate the ability of various excipients (e.g., Phosphatidylcholine, Polysorbate 80, Span 20, and Tween 20) to enhance the solubility of Allopregnanolone in different solvent and buffer systems.</w:t>
       </w:r>
     </w:p>
     <w:p>
       <w:r>
-        <w:t>3. Evaluate the effect of hardening time on particle formation.</w:t>
+        <w:t>3. Assess the physical stability of Allopregnanolone formulations by identifying conditions, such as specific excipient combinations or pH levels, that result in drug precipitation.</w:t>
       </w:r>
     </w:p>
     <w:p>
@@ -96,12 +101,12 @@
         <w:pStyle w:val="Heading2"/>
       </w:pPr>
       <w:r>
-        <w:t>Investigation of Process Parameters on Microsphere Size</w:t>
+        <w:t>Materials</w:t>
       </w:r>
     </w:p>
     <w:p>
       <w:r>
-        <w:t>Risperidone microspheres were fabricated to evaluate the effects of manufacturing process parameters on particle size and distribution. Formulations were prepared in triplicate to increase yield. Two distinct manufacturing configurations were tested: a fully automated platform and a hybrid setup. The hybrid process utilized manual axial-flow filtration (AXF) pumps for droplet formation, followed by an automated tangential flow filtration (TFF) system for washing. Within each setup, two variables were systematically altered: continuous phase flow rates of 15, 30, and 45 mL/min, and two membrane sizes (10x200 and 20x200) to assess their impact on microsphere formation. The resulting droplet size and size distribution were characterized for each experimental condition.</w:t>
+        <w:t>Allopregnanolone was the active pharmaceutical ingredient used in all experiments. The solvents utilized for solubility and formulation screening included dichloromethane (DCM), tert-butanol (T-Butanol), ethanol, isopropyl alcohol, and acetone. Aqueous solutions consisted of 1X phosphate-buffered saline (PBS), with specific experiments using PBS adjusted to pH 6.5, 7.5, and 10.0. A comprehensive library of excipients was evaluated, including Phosphatidylcholine (PPTC), Polysorbate 80 (P80), Span 20, Span 80, Tween 20, Tween 40, Castor Oil, Cholesterol, Corn Oil, Cottonseed Oil, Soybean Oil, L-Arginine, L-Cysteine, Glycine, L-Histidine, Dextran 40, Dextran 60-90, PEG 300, PEG 400, PEG 3350, Poloxamer 188, Soluplus, Dexolve, Beta-Cyclodextrin, and Gamma-Cyclodextrin.</w:t>
       </w:r>
     </w:p>
     <w:p>
@@ -109,12 +114,86 @@
         <w:pStyle w:val="Heading2"/>
       </w:pPr>
       <w:r>
-        <w:t>Evaluation of Hardening Time</w:t>
+        <w:t>Preliminary Solvent Solubility Screening</w:t>
       </w:r>
     </w:p>
     <w:p>
       <w:r>
-        <w:t>The effect of hardening time on microsphere properties was determined using a standardized formulation prepared in triplicate on the fully automated platform. The hardening time, defined as the interval between the addition of the formulation to the collection beaker and the initiation of TFF recirculation, was varied at three time points: 6, 12, and 18 minutes.</w:t>
+        <w:t>The solubility of Allopregnanolone was determined in a range of solvents, including acetone, ethanol, isopropyl alcohol, and DCM. Pre-weighed amounts of Allopregnanolone (3.0–4.9 mg) were placed into individual glass vials. Solvents were added incrementally to achieve concentrations from 100 mg/mL to 6.25 mg/mL. After each solvent addition, the mixtures were mixed for 2 minutes, and solubility was assessed by visual inspection for the absence of solid particles. This procedure was conducted in accordance with internal standard operating procedure WID-001. The experimental parameters for this screening are detailed in `[TABLE_1]`.</w:t>
+      </w:r>
+    </w:p>
+    <w:p>
+      <w:r>
+        <w:t>**Table 1: Experimental parameters for the preliminary solubility assessment of Allopregnanolone in various solvents.**</w:t>
+      </w:r>
+    </w:p>
+    <w:p>
+      <w:pPr>
+        <w:pStyle w:val="Heading2"/>
+      </w:pPr>
+      <w:r>
+        <w:t>Preparation of Stock Solutions</w:t>
+      </w:r>
+    </w:p>
+    <w:p>
+      <w:r>
+        <w:t>For formulation screening, stock solutions of Allopregnanolone and selected excipients were prepared in DCM, T-Butanol, or PBS. Allopregnanolone was typically dissolved at concentrations of 10 mg/mL or 12 mg/mL in DCM or T-Butanol. Excipient stock solutions were prepared at concentrations ranging from 0.625 mg/mL to 50 mg/mL, depending on the specific experiment and the solubility of the excipient in the chosen solvent system. The masses and volumes used to prepare representative stock solutions are provided in `[TABLE_2]`.</w:t>
+      </w:r>
+    </w:p>
+    <w:p>
+      <w:r>
+        <w:t>**Table 2: Mass and solvent volumes for the preparation of Allopregnanolone and excipient stock solutions.**</w:t>
+      </w:r>
+    </w:p>
+    <w:p>
+      <w:pPr>
+        <w:pStyle w:val="Heading2"/>
+      </w:pPr>
+      <w:r>
+        <w:t>Excipient-Enhanced Solubility Assessment in Vials</w:t>
+      </w:r>
+    </w:p>
+    <w:p>
+      <w:r>
+        <w:t>The capacity of selected excipients to enhance Allopregnanolone solubility was evaluated in glass vials. Formulations were prepared by combining 1 mL of Allopregnanolone stock solution (10 mg/mL in DCM or T-Butanol) with 1 mL of an excipient stock solution (25 mg/mL in the corresponding solvent). Subsequently, 1 mL of 1X PBS was added to each vial. Control vials containing either drug-only or excipient-only solutions were also prepared. The organic solvent was removed from the vials via continuous mixing in a fume hood, after which the samples were visually inspected for drug precipitation. The appearance of these formulations in DCM and T-Butanol is shown in `[FIGURE_1]` and `[FIGURE_2]`, respectively.</w:t>
+      </w:r>
+    </w:p>
+    <w:p>
+      <w:r>
+        <w:t>**Figure 1: Visual appearance of Allopregnanolone and excipient formulations in DCM and PBS.**</w:t>
+      </w:r>
+    </w:p>
+    <w:p>
+      <w:r>
+        <w:t>**Figure 2: Visual appearance of Allopregnanolone and excipient formulations in T-Butanol and PBS.**</w:t>
+      </w:r>
+    </w:p>
+    <w:p>
+      <w:pPr>
+        <w:pStyle w:val="Heading2"/>
+      </w:pPr>
+      <w:r>
+        <w:t>High-Throughput Screening of Excipient Formulations</w:t>
+      </w:r>
+    </w:p>
+    <w:p>
+      <w:r>
+        <w:t>A high-throughput screening method using 96-well plates was employed to evaluate a broader range of excipients. Experiments were conducted in both Nunc (polystyrene) and Costar (polypropylene) plates. Test wells were prepared by combining Allopregnanolone and excipient stock solutions, typically 50 µL of each, followed by the addition of 100 µL of PBS. The plate layout included drug-only and excipient-only controls in duplicate or triplicate, as shown in the representative configuration in `[TABLE_3]`. To remove the organic solvent, plates were heated to 70°C with gentle shaking for 15–32 minutes. Absorbance measurements were taken at 600 nm and 860 nm using a Tecan plate reader before and after the heating process. Final assessment of solubility was determined by visual inspection for drug precipitation after the plates had cooled `[FIGURE_3]`. Due to the observed dissolution of polystyrene by DCM, subsequent experiments involving this solvent were performed exclusively in polypropylene plates `[FIGURE_4]`.</w:t>
+      </w:r>
+    </w:p>
+    <w:p>
+      <w:r>
+        <w:t>**Table 3: Representative 96-well plate configuration for screening T-Butanol-based excipient formulations.**</w:t>
+      </w:r>
+    </w:p>
+    <w:p>
+      <w:r>
+        <w:t>**Figure 3: Nunc polystyrene plate wells containing DCM and T-Butanol formulations after solvent evaporation at 70°C.**</w:t>
+      </w:r>
+    </w:p>
+    <w:p>
+      <w:r>
+        <w:t>**Figure 4: Costar polypropylene plate wells containing DCM formulations before and after solvent evaporation at 70°C.**</w:t>
       </w:r>
     </w:p>
     <w:p>
@@ -127,8 +206,255 @@
     </w:p>
     <w:p/>
     <w:p>
+      <w:pPr>
+        <w:pStyle w:val="Heading2"/>
+      </w:pPr>
       <w:r>
-        <w:t>The hybrid platform produced more uniform particles (droplet SD ≈ 12 µm) compared to the automated system (SD ≈ 21 µm). Increasing the flow rate to 30 mL/min reduced both particle size and variability; further increases had a negligible effect. Membrane size did not significantly influence results, and findings related to hardening time were inconclusive.</w:t>
+        <w:t>Initial Allopregnanolone Solvent Solubility Screening</w:t>
+      </w:r>
+    </w:p>
+    <w:p>
+      <w:r>
+        <w:t>The solubility of Allopregnanolone (Allo) was evaluated in a panel of organic solvents at concentrations ranging from 100 mg/mL to 6.25 mg/mL. Complete dissolution was achieved in Dichloromethane (DCM) at 100 mg/mL and in Tert-Butanol (T-Butanol) at 25 mg/mL. In Ethanol and Isopropyl Alcohol, Allo was soluble at 6.25 mg/mL but not at higher concentrations (12.5, 25, 50, and 100 mg/mL). Allopregnanolone did not dissolve in Acetone, HCl, or Citric Acid at any tested concentration down to 6.25 mg/mL. A summary of the determined solubilities is provided in Table 1.</w:t>
+      </w:r>
+    </w:p>
+    <w:p>
+      <w:r>
+        <w:t>| Solvent | Maximum Observed Solubility (mg/mL) | Dissolution |</w:t>
+      </w:r>
+    </w:p>
+    <w:p>
+      <w:r>
+        <w:t>| :--- | :--- | :--- |</w:t>
+      </w:r>
+    </w:p>
+    <w:p>
+      <w:r>
+        <w:t>| Dichloromethane (DCM) | 100 | Yes |</w:t>
+      </w:r>
+    </w:p>
+    <w:p>
+      <w:r>
+        <w:t>| Tert-Butanol | 25 | Yes |</w:t>
+      </w:r>
+    </w:p>
+    <w:p>
+      <w:r>
+        <w:t>| Ethanol | 6.25 | Yes |</w:t>
+      </w:r>
+    </w:p>
+    <w:p>
+      <w:r>
+        <w:t>| Isopropyl Alcohol | 6.25 | Yes |</w:t>
+      </w:r>
+    </w:p>
+    <w:p>
+      <w:r>
+        <w:t>| Acetone | 6.25 | No |</w:t>
+      </w:r>
+    </w:p>
+    <w:p>
+      <w:r>
+        <w:t>| HCl | 6.25 | No |</w:t>
+      </w:r>
+    </w:p>
+    <w:p>
+      <w:r>
+        <w:t>| Citric Acid | 6.25 | No |</w:t>
+      </w:r>
+    </w:p>
+    <w:p>
+      <w:pPr>
+        <w:pStyle w:val="Heading2"/>
+      </w:pPr>
+      <w:r>
+        <w:t>Evaluation of Excipients in Dichloromethane and Tert-Butanol using Glass Vials</w:t>
+      </w:r>
+    </w:p>
+    <w:p>
+      <w:r>
+        <w:t>The capacity of four excipients—Phosphatidylcholine (PPTC), Polysorbate 80 (P80), Span 80, and Tween 20—to maintain Allopregnanolone solubility in an aqueous phase was assessed in glass vials. Stock solutions of Allo (10 mg/mL) and excipients (25 mg/mL) were prepared in either DCM or T-Butanol, combined, and mixed with 1X Phosphate-Buffered Saline (PBS). Visual inspection of the resulting mixtures in DCM and T-Butanol is shown in Figures 1 and 2. During the organic solvent removal via continuous mixing, significant splashing and caking of material were observed on the vial walls, resulting in inconsistent final PBS volumes across samples.</w:t>
+      </w:r>
+    </w:p>
+    <w:p>
+      <w:pPr>
+        <w:pStyle w:val="Heading2"/>
+      </w:pPr>
+      <w:r>
+        <w:t>Excipient Screening in Polystyrene and Polypropylene Microplates</w:t>
+      </w:r>
+    </w:p>
+    <w:p>
+      <w:r>
+        <w:t>Screening was transitioned to 96-well microplates to improve throughput. Formulations containing Allo (10 mg/mL) and excipients (PPTC, P80, Span 80, Tween 20 at 25 mg/mL) in either DCM or T-Butanol were prepared in individual wells, followed by the addition of PBS and heating at 70°C to evaporate the organic solvent.</w:t>
+      </w:r>
+    </w:p>
+    <w:p>
+      <w:r>
+        <w:t>Initial experiments in Nunc polystyrene plates revealed material incompatibility. Wells containing DCM exhibited dissolution of the polystyrene upon heating for 15 minutes, compromising the integrity of the experiment (Figures 3 and 4). In the T-Butanol cohort using the same Nunc plates, the plate material remained intact, but all tested excipients failed to prevent Allo from precipitating out of solution upon solvent evaporation (Figures 5 and 6). Before evaporation, P80 and Tween 20 appeared soluble after the addition of PBS, while Span 80 was not soluble on its own.</w:t>
+      </w:r>
+    </w:p>
+    <w:p>
+      <w:r>
+        <w:t>The DCM-based experiment was repeated using Costar polypropylene plates, which are resistant to the solvent. After heating at 70°C for 15 minutes to evaporate the DCM, a small amount of precipitate was observed in all wells containing Allo and an excipient (Figures 7 and 8).</w:t>
+      </w:r>
+    </w:p>
+    <w:p>
+      <w:pPr>
+        <w:pStyle w:val="Heading2"/>
+      </w:pPr>
+      <w:r>
+        <w:t>Comprehensive Screening of Excipient Formulations</w:t>
+      </w:r>
+    </w:p>
+    <w:p>
+      <w:r>
+        <w:t>An expanded screening effort evaluated a wider range of excipients and formulation conditions for their ability to solubilize Allopregnanolone in PBS after solvent evaporation. Excipients were categorized based on their solubility in PBS, T-Butanol, or DCM, with stock concentrations prepared as detailed in Table 2. Experiments involved combining Allo stock solutions (12 mg/mL in DCM or T-Butanol) with excipient solutions, adding PBS, and heating at 70°C to remove the organic solvent.</w:t>
+      </w:r>
+    </w:p>
+    <w:p>
+      <w:r>
+        <w:t>| Solvent System | Excipient | Concentration (mg/mL) |</w:t>
+      </w:r>
+    </w:p>
+    <w:p>
+      <w:r>
+        <w:t>| :--- | :--- | :--- |</w:t>
+      </w:r>
+    </w:p>
+    <w:p>
+      <w:r>
+        <w:t>| PBS Soluble | L-Arginine, L-Cysteine, Dextran 40, Dextran 60-90, Glycine, PEG 300, PEG 3350, PEG 400 | 50 |</w:t>
+      </w:r>
+    </w:p>
+    <w:p>
+      <w:r>
+        <w:t>| | L-Histidine, Beta-Cyclodextrin, Gamma-Cyclodextrin | 10 |</w:t>
+      </w:r>
+    </w:p>
+    <w:p>
+      <w:r>
+        <w:t>| | Poloxamer 188, Polysorbate 80, Tween 20, Dexolve | 25 |</w:t>
+      </w:r>
+    </w:p>
+    <w:p>
+      <w:r>
+        <w:t>| | Soluplus, Span 20 | 6.25 |</w:t>
+      </w:r>
+    </w:p>
+    <w:p>
+      <w:r>
+        <w:t>| | Tween 40 | 12.5 |</w:t>
+      </w:r>
+    </w:p>
+    <w:p>
+      <w:r>
+        <w:t>| T-Butanol Soluble | Castor Oil, Corn Oil, Cottonseed Oil, Soybean Oil | 25 |</w:t>
+      </w:r>
+    </w:p>
+    <w:p>
+      <w:r>
+        <w:t>| | PEG 300, PEG 400 | 50 |</w:t>
+      </w:r>
+    </w:p>
+    <w:p>
+      <w:r>
+        <w:t>| | Cholesterol | 0.625 |</w:t>
+      </w:r>
+    </w:p>
+    <w:p>
+      <w:r>
+        <w:t>| | PPTC, Polysorbate 80, Span 20, Tween 20, Tween 40 | 10 |</w:t>
+      </w:r>
+    </w:p>
+    <w:p>
+      <w:r>
+        <w:t>| DCM Soluble | Castor Oil, Corn Oil, Cottonseed Oil, Soybean Oil | 50 |</w:t>
+      </w:r>
+    </w:p>
+    <w:p>
+      <w:r>
+        <w:t>| | Cholesterol | 20 |</w:t>
+      </w:r>
+    </w:p>
+    <w:p>
+      <w:r>
+        <w:t>| | PPTC, Polysorbate 80, Span 20, Tween 20, Tween 40 | 10 |</w:t>
+      </w:r>
+    </w:p>
+    <w:p>
+      <w:r>
+        <w:t>In a targeted study, oil-based excipients (Castor Oil, Corn Oil, Cottonseed Oil) at a final concentration of 25 mg/mL were combined with Allo (6 mg/mL) in DCM. Following a 14-minute heating period at 70°C to remove DCM, Allo was observed to have precipitated in all samples (Table 3).</w:t>
+      </w:r>
+    </w:p>
+    <w:p>
+      <w:r>
+        <w:t>| Excipient (25 mg/mL) | Allo Conc. (mg/mL) | Heating | Observation |</w:t>
+      </w:r>
+    </w:p>
+    <w:p>
+      <w:r>
+        <w:t>| :--- | :--- | :--- | :--- |</w:t>
+      </w:r>
+    </w:p>
+    <w:p>
+      <w:r>
+        <w:t>| Castor Oil | 6 | 14 min @ 70°C | Allo crashed out |</w:t>
+      </w:r>
+    </w:p>
+    <w:p>
+      <w:r>
+        <w:t>| Corn Oil | 6 | 14 min @ 70°C | Allo crashed out |</w:t>
+      </w:r>
+    </w:p>
+    <w:p>
+      <w:r>
+        <w:t>| Cottonseed Oil | 6 | 14 min @ 70°C | Allo crashed out |</w:t>
+      </w:r>
+    </w:p>
+    <w:p>
+      <w:r>
+        <w:t>Further tests focused on Span 20 and Span 80 at a fixed concentration (5 mg/mL) with varying final Allo concentrations of 3, 4, 5, and 6 mg/mL in DCM. In all conditions, Allo precipitated after solvent removal (Table 4). The effect of aqueous phase pH was also investigated by combining Allo (6 mg/mL) and Span 20 (5 mg/mL) with PBS at pH 6.5 and 10.0; precipitation occurred in both cases. Combinations of excipients (Span 20 with Tween 20 or Castor Oil) with Allo also resulted in precipitation.</w:t>
+      </w:r>
+    </w:p>
+    <w:p>
+      <w:r>
+        <w:t>| Excipient | Excipient Conc. (mg/mL) | Allo Conc. (mg/mL) | Observation |</w:t>
+      </w:r>
+    </w:p>
+    <w:p>
+      <w:r>
+        <w:t>| :--- | :--- | :--- | :--- |</w:t>
+      </w:r>
+    </w:p>
+    <w:p>
+      <w:r>
+        <w:t>| Span 20 | 5 | 3, 4, 5, 6 | Allo crashed out |</w:t>
+      </w:r>
+    </w:p>
+    <w:p>
+      <w:r>
+        <w:t>| Span 80 | 5 | 3, 4, 5, 6 | Allo crashed out |</w:t>
+      </w:r>
+    </w:p>
+    <w:p>
+      <w:r>
+        <w:t>Despite the observed precipitation, Allopregnanolone dissolved to some degree when mixed with Span 20 after DCM solvent removal via heating and evaporation. The amount of solubilized Allopregnanolone appeared consistent across the tested concentrations of 3, 4, 5, and 6 mg/mL.</w:t>
+      </w:r>
+    </w:p>
+    <w:p>
+      <w:r>
+        <w:t>* **Plate Material** — DCM was incompatible with polystyrene plates under heating at 70°C, causing the wells to dissolve. Polypropylene plates were required for experiments involving DCM evaporation.</w:t>
+      </w:r>
+    </w:p>
+    <w:p>
+      <w:r>
+        <w:t>* **Solvent Evaporation** — The transition from an organic solvent (DCM or T-Butanol) to an aqueous phase (PBS) upon heating was the critical step where Allopregnanolone precipitation consistently occurred across nearly all tested excipients.</w:t>
+      </w:r>
+    </w:p>
+    <w:p>
+      <w:r>
+        <w:t>* **Span 20** — This was the only excipient noted to achieve some degree of Allopregnanolone dissolution in PBS after solvent removal, suggesting it may partially enhance aqueous solubility.</w:t>
       </w:r>
     </w:p>
     <w:p>
@@ -142,7 +468,17 @@
     <w:p/>
     <w:p>
       <w:r>
-        <w:t>This investigation demonstrated that risperidone microsphere characteristics can be controlled through the modulation of key process parameters. The continuous phase flow rate significantly influenced particle size; increasing the flow rate decreased the average and median droplet sizes post-AXF. A hybrid manufacturing setup using manual AXF pumps followed by automated TFF washing resulted in formulations with superior consistency and a lower standard deviation in droplet size distribution (~12 µm) compared to the fully automated platform (~21 µm). Decreasing the membrane size from 20x200 to 10x200 did not meaningfully reduce droplet size or improve the dispersity of the microsphere population. These results indicate that flow rate and process configuration are primary drivers for tuning microsphere size, while membrane size has a lesser impact under the tested conditions.</w:t>
+        <w:t>The attempt to enhance the aqueous solubility of allopregnanolone in PBS using various excipients with DCM and T-butanol co-solvents yielded limited success. Initial experiments faced methodological issues, including material splashing and caking during solvent removal in vials, as well as the chemical incompatibility of polystyrene plates with DCM at elevated temperatures. These factors compromised the reproducibility and integrity of the results, necessitating a shift to more robust polypropylene plates for subsequent tests.</w:t>
+      </w:r>
+    </w:p>
+    <w:p>
+      <w:r>
+        <w:t>A broad screening of excipients—including phosphatidylcholine, polysorbate 80, Tween 20, and various oils—revealed that most were ineffective at preventing allopregnanolone from precipitating out of the aqueous phase following organic solvent evaporation. However, Span 20 was identified as the only excipient to demonstrate a noticeable solubilizing effect for allopregnanolone in PBS after the removal of DCM. This partial dissolution was consistent across a range of initial allopregnanolone concentrations from 3 to 6 mg/mL.</w:t>
+      </w:r>
+    </w:p>
+    <w:p>
+      <w:r>
+        <w:t>While a stable aqueous formulation of allopregnanolone was not achieved, these findings identified Span 20 as a promising candidate for future development. Further experimentation is required to quantify the exact solubility limit with Span 20 and to screen additional excipients using the refined experimental procedures.</w:t>
       </w:r>
     </w:p>
     <w:sectPr>

</xml_diff>